<commit_message>
Added flowchart, removed un-needed files
</commit_message>
<xml_diff>
--- a/Skyrsla.docx
+++ b/Skyrsla.docx
@@ -1,77 +1,122 @@
 
 <file path=word/document.xml><?xml version="1.0" encoding="utf-8"?>
-<w:document xmlns:wpc="http://schemas.microsoft.com/office/word/2010/wordprocessingCanvas" xmlns:cx="http://schemas.microsoft.com/office/drawing/2014/chartex" xmlns:cx1="http://schemas.microsoft.com/office/drawing/2015/9/8/chartex" xmlns:cx2="http://schemas.microsoft.com/office/drawing/2015/10/21/chartex" xmlns:cx3="http://schemas.microsoft.com/office/drawing/2016/5/9/chartex" xmlns:cx4="http://schemas.microsoft.com/office/drawing/2016/5/10/chartex" xmlns:cx5="http://schemas.microsoft.com/office/drawing/2016/5/11/chartex" xmlns:cx6="http://schemas.microsoft.com/office/drawing/2016/5/12/chartex" xmlns:cx7="http://schemas.microsoft.com/office/drawing/2016/5/13/chartex" xmlns:cx8="http://schemas.microsoft.com/office/drawing/2016/5/14/chartex" xmlns:mc="http://schemas.openxmlformats.org/markup-compatibility/2006" xmlns:aink="http://schemas.microsoft.com/office/drawing/2016/ink" xmlns:am3d="http://schemas.microsoft.com/office/drawing/2017/model3d" xmlns:o="urn:schemas-microsoft-com:office:office" xmlns:r="http://schemas.openxmlformats.org/officeDocument/2006/relationships" xmlns:m="http://schemas.openxmlformats.org/officeDocument/2006/math" xmlns:v="urn:schemas-microsoft-com:vml" xmlns:wp14="http://schemas.microsoft.com/office/word/2010/wordprocessingDrawing" xmlns:wp="http://schemas.openxmlformats.org/drawingml/2006/wordprocessingDrawing" xmlns:w10="urn:schemas-microsoft-com:office:word" xmlns:w="http://schemas.openxmlformats.org/wordprocessingml/2006/main" xmlns:w14="http://schemas.microsoft.com/office/word/2010/wordml" xmlns:w15="http://schemas.microsoft.com/office/word/2012/wordml" xmlns:w16cid="http://schemas.microsoft.com/office/word/2016/wordml/cid" xmlns:w16se="http://schemas.microsoft.com/office/word/2015/wordml/symex" xmlns:wpg="http://schemas.microsoft.com/office/word/2010/wordprocessingGroup" xmlns:wpi="http://schemas.microsoft.com/office/word/2010/wordprocessingInk" xmlns:wne="http://schemas.microsoft.com/office/word/2006/wordml" xmlns:wps="http://schemas.microsoft.com/office/word/2010/wordprocessingShape" mc:Ignorable="w14 w15 w16se w16cid wp14">
+<w:document xmlns:o="urn:schemas-microsoft-com:office:office" xmlns:r="http://schemas.openxmlformats.org/officeDocument/2006/relationships" xmlns:v="urn:schemas-microsoft-com:vml" xmlns:w="http://schemas.openxmlformats.org/wordprocessingml/2006/main" xmlns:w10="urn:schemas-microsoft-com:office:word" xmlns:wp="http://schemas.openxmlformats.org/drawingml/2006/wordprocessingDrawing" xmlns:wps="http://schemas.microsoft.com/office/word/2010/wordprocessingShape" xmlns:wpg="http://schemas.microsoft.com/office/word/2010/wordprocessingGroup" xmlns:mc="http://schemas.openxmlformats.org/markup-compatibility/2006" xmlns:wp14="http://schemas.microsoft.com/office/word/2010/wordprocessingDrawing" xmlns:w14="http://schemas.microsoft.com/office/word/2010/wordml" mc:Ignorable="w14 wp14">
   <w:body>
     <w:p>
       <w:pPr>
         <w:pStyle w:val="Title"/>
         <w:jc w:val="center"/>
-      </w:pPr>
-      <w:r>
+        <w:rPr/>
+      </w:pPr>
+      <w:r>
+        <w:rPr/>
         <w:br/>
-      </w:r>
-      <w:r>
         <w:br/>
-      </w:r>
-      <w:r>
-        <w:t>Design Report</w:t>
-      </w:r>
-      <w:r>
-        <w:t xml:space="preserve"> ROBOTICS II</w:t>
-      </w:r>
-    </w:p>
-    <w:p/>
-    <w:p>
-      <w:pPr>
+        <w:t>Design Report ROBOTICS II</w:t>
+      </w:r>
+    </w:p>
+    <w:p>
+      <w:pPr>
+        <w:pStyle w:val="Normal"/>
+        <w:rPr/>
+      </w:pPr>
+      <w:r>
+        <w:rPr/>
+      </w:r>
+    </w:p>
+    <w:p>
+      <w:pPr>
+        <w:pStyle w:val="Normal"/>
         <w:jc w:val="center"/>
-      </w:pPr>
-    </w:p>
-    <w:p/>
-    <w:p>
-      <w:pPr>
+        <w:rPr/>
+      </w:pPr>
+      <w:r>
+        <w:rPr/>
+      </w:r>
+    </w:p>
+    <w:p>
+      <w:pPr>
+        <w:pStyle w:val="Normal"/>
+        <w:rPr/>
+      </w:pPr>
+      <w:r>
+        <w:rPr/>
+      </w:r>
+    </w:p>
+    <w:p>
+      <w:pPr>
+        <w:pStyle w:val="Normal"/>
         <w:jc w:val="center"/>
-      </w:pPr>
-    </w:p>
-    <w:p>
-      <w:pPr>
+        <w:rPr/>
+      </w:pPr>
+      <w:r>
+        <w:rPr/>
+      </w:r>
+    </w:p>
+    <w:p>
+      <w:pPr>
+        <w:pStyle w:val="Normal"/>
         <w:jc w:val="center"/>
-      </w:pPr>
-    </w:p>
-    <w:p>
-      <w:pPr>
+        <w:rPr/>
+      </w:pPr>
+      <w:r>
+        <w:rPr/>
+      </w:r>
+    </w:p>
+    <w:p>
+      <w:pPr>
+        <w:pStyle w:val="Normal"/>
         <w:jc w:val="center"/>
-      </w:pPr>
-    </w:p>
-    <w:p>
-      <w:pPr>
+        <w:rPr/>
+      </w:pPr>
+      <w:r>
+        <w:rPr/>
+      </w:r>
+    </w:p>
+    <w:p>
+      <w:pPr>
+        <w:pStyle w:val="Normal"/>
         <w:jc w:val="center"/>
-      </w:pPr>
-      <w:r>
-        <w:t>Jerry the tricycle</w:t>
-      </w:r>
+        <w:rPr/>
+      </w:pPr>
       <w:bookmarkStart w:id="0" w:name="_GoBack"/>
       <w:bookmarkEnd w:id="0"/>
       <w:r>
+        <w:rPr/>
+        <w:t>Jerry the tricycle</w:t>
+      </w:r>
+      <w:r>
         <w:br w:type="page"/>
       </w:r>
     </w:p>
-    <w:p/>
+    <w:p>
+      <w:pPr>
+        <w:pStyle w:val="Normal"/>
+        <w:rPr/>
+      </w:pPr>
+      <w:r>
+        <w:rPr/>
+      </w:r>
+    </w:p>
     <w:p>
       <w:pPr>
         <w:pStyle w:val="Heading1"/>
+        <w:rPr/>
       </w:pPr>
       <w:bookmarkStart w:id="1" w:name="_Toc408820667"/>
       <w:bookmarkEnd w:id="1"/>
       <w:r>
+        <w:rPr/>
         <w:t>Table of contents</w:t>
       </w:r>
     </w:p>
     <w:p>
       <w:pPr>
-        <w:pStyle w:val="TOC1"/>
+        <w:pStyle w:val="Contents1"/>
         <w:tabs>
-          <w:tab w:val="right" w:leader="dot" w:pos="9016"/>
+          <w:tab w:val="right" w:pos="9016" w:leader="dot"/>
         </w:tabs>
+        <w:rPr/>
       </w:pPr>
       <w:hyperlink w:anchor="_Toc408820667">
         <w:r>
@@ -96,36 +141,45 @@
           <w:rPr>
             <w:webHidden/>
           </w:rPr>
-        </w:r>
-        <w:r>
-          <w:rPr>
-            <w:webHidden/>
-          </w:rPr>
           <w:fldChar w:fldCharType="separate"/>
         </w:r>
         <w:r>
           <w:rPr>
             <w:rStyle w:val="IndexLink"/>
-          </w:rPr>
-          <w:tab/>
+            <w:vanish/>
+          </w:rPr>
+          <w:fldChar w:fldCharType="begin"/>
+        </w:r>
+        <w:r>
+          <w:rPr>
+            <w:webHidden/>
+          </w:rPr>
+          <w:fldChar w:fldCharType="end"/>
+        </w:r>
+        <w:r>
+          <w:instrText> PAGEREF _Toc408820667 \h </w:instrText>
+        </w:r>
+        <w:r>
+          <w:fldChar w:fldCharType="separate"/>
+        </w:r>
+        <w:r>
           <w:t>2</w:t>
         </w:r>
         <w:r>
-          <w:rPr>
-            <w:webHidden/>
-          </w:rPr>
           <w:fldChar w:fldCharType="end"/>
         </w:r>
       </w:hyperlink>
     </w:p>
     <w:p>
       <w:pPr>
-        <w:pStyle w:val="TOC1"/>
+        <w:pStyle w:val="Contents1"/>
         <w:tabs>
-          <w:tab w:val="right" w:leader="dot" w:pos="9016"/>
+          <w:tab w:val="right" w:pos="9016" w:leader="dot"/>
         </w:tabs>
-      </w:pPr>
-      <w:r>
+        <w:rPr/>
+      </w:pPr>
+      <w:r>
+        <w:rPr/>
         <w:t>Project Description</w:t>
       </w:r>
       <w:hyperlink w:anchor="_Toc408820668">
@@ -145,19 +199,74 @@
           <w:rPr>
             <w:webHidden/>
           </w:rPr>
-        </w:r>
-        <w:r>
-          <w:rPr>
-            <w:webHidden/>
-          </w:rPr>
           <w:fldChar w:fldCharType="separate"/>
         </w:r>
         <w:r>
           <w:rPr>
+            <w:rStyle w:val="InternetLink"/>
+            <w:vanish/>
+          </w:rPr>
+          <w:fldChar w:fldCharType="begin"/>
+        </w:r>
+        <w:r>
+          <w:rPr>
+            <w:webHidden/>
+          </w:rPr>
+          <w:fldChar w:fldCharType="end"/>
+        </w:r>
+        <w:r>
+          <w:instrText> PAGEREF _Toc408820668 \h </w:instrText>
+        </w:r>
+        <w:r>
+          <w:fldChar w:fldCharType="separate"/>
+        </w:r>
+        <w:r>
+          <w:t>Error: Reference source not found</w:t>
+        </w:r>
+        <w:r>
+          <w:fldChar w:fldCharType="end"/>
+        </w:r>
+      </w:hyperlink>
+    </w:p>
+    <w:p>
+      <w:pPr>
+        <w:pStyle w:val="Contents1"/>
+        <w:tabs>
+          <w:tab w:val="right" w:pos="9016" w:leader="dot"/>
+        </w:tabs>
+        <w:rPr/>
+      </w:pPr>
+      <w:hyperlink w:anchor="_Toc408820669">
+        <w:r>
+          <w:rPr>
             <w:rStyle w:val="IndexLink"/>
           </w:rPr>
-          <w:tab/>
-          <w:t>3</w:t>
+          <w:t>Hardware</w:t>
+        </w:r>
+        <w:r>
+          <w:rPr>
+            <w:webHidden/>
+          </w:rPr>
+          <w:fldChar w:fldCharType="begin"/>
+        </w:r>
+        <w:r>
+          <w:rPr>
+            <w:webHidden/>
+          </w:rPr>
+          <w:instrText>PAGEREF _Toc408820669 \h</w:instrText>
+        </w:r>
+        <w:r>
+          <w:rPr>
+            <w:webHidden/>
+          </w:rPr>
+          <w:fldChar w:fldCharType="separate"/>
+        </w:r>
+        <w:r>
+          <w:rPr>
+            <w:rStyle w:val="IndexLink"/>
+            <w:vanish/>
+          </w:rPr>
+          <w:fldChar w:fldCharType="begin"/>
         </w:r>
         <w:r>
           <w:rPr>
@@ -165,21 +274,34 @@
           </w:rPr>
           <w:fldChar w:fldCharType="end"/>
         </w:r>
+        <w:r>
+          <w:instrText> PAGEREF _Toc408820669 \h </w:instrText>
+        </w:r>
+        <w:r>
+          <w:fldChar w:fldCharType="separate"/>
+        </w:r>
+        <w:r>
+          <w:t>4</w:t>
+        </w:r>
+        <w:r>
+          <w:fldChar w:fldCharType="end"/>
+        </w:r>
       </w:hyperlink>
     </w:p>
     <w:p>
       <w:pPr>
-        <w:pStyle w:val="TOC1"/>
+        <w:pStyle w:val="Contents1"/>
         <w:tabs>
-          <w:tab w:val="right" w:leader="dot" w:pos="9016"/>
+          <w:tab w:val="right" w:pos="9016" w:leader="dot"/>
         </w:tabs>
-      </w:pPr>
-      <w:hyperlink w:anchor="_Toc408820669">
+        <w:rPr/>
+      </w:pPr>
+      <w:hyperlink w:anchor="_Toc408820670">
         <w:r>
           <w:rPr>
             <w:rStyle w:val="IndexLink"/>
           </w:rPr>
-          <w:t>Hardware</w:t>
+          <w:t>Project Schedule</w:t>
         </w:r>
         <w:r>
           <w:rPr>
@@ -191,12 +313,7 @@
           <w:rPr>
             <w:webHidden/>
           </w:rPr>
-          <w:instrText>PAGEREF _Toc408820669 \h</w:instrText>
-        </w:r>
-        <w:r>
-          <w:rPr>
-            <w:webHidden/>
-          </w:rPr>
+          <w:instrText>PAGEREF _Toc408820670 \h</w:instrText>
         </w:r>
         <w:r>
           <w:rPr>
@@ -207,9 +324,9 @@
         <w:r>
           <w:rPr>
             <w:rStyle w:val="IndexLink"/>
-          </w:rPr>
-          <w:tab/>
-          <w:t>4</w:t>
+            <w:vanish/>
+          </w:rPr>
+          <w:fldChar w:fldCharType="begin"/>
         </w:r>
         <w:r>
           <w:rPr>
@@ -217,21 +334,34 @@
           </w:rPr>
           <w:fldChar w:fldCharType="end"/>
         </w:r>
+        <w:r>
+          <w:instrText> PAGEREF _Toc408820670 \h </w:instrText>
+        </w:r>
+        <w:r>
+          <w:fldChar w:fldCharType="separate"/>
+        </w:r>
+        <w:r>
+          <w:t>6</w:t>
+        </w:r>
+        <w:r>
+          <w:fldChar w:fldCharType="end"/>
+        </w:r>
       </w:hyperlink>
     </w:p>
     <w:p>
       <w:pPr>
-        <w:pStyle w:val="TOC1"/>
+        <w:pStyle w:val="Contents1"/>
         <w:tabs>
-          <w:tab w:val="right" w:leader="dot" w:pos="9016"/>
+          <w:tab w:val="right" w:pos="9016" w:leader="dot"/>
         </w:tabs>
-      </w:pPr>
-      <w:hyperlink w:anchor="_Toc408820670">
+        <w:rPr/>
+      </w:pPr>
+      <w:hyperlink w:anchor="_Toc408820671">
         <w:r>
           <w:rPr>
             <w:rStyle w:val="IndexLink"/>
           </w:rPr>
-          <w:t>Project Schedule</w:t>
+          <w:t>Flowchart and Pseudocode</w:t>
         </w:r>
         <w:r>
           <w:rPr>
@@ -243,12 +373,7 @@
           <w:rPr>
             <w:webHidden/>
           </w:rPr>
-          <w:instrText>PAGEREF _Toc408820670 \h</w:instrText>
-        </w:r>
-        <w:r>
-          <w:rPr>
-            <w:webHidden/>
-          </w:rPr>
+          <w:instrText>PAGEREF _Toc408820671 \h</w:instrText>
         </w:r>
         <w:r>
           <w:rPr>
@@ -259,9 +384,9 @@
         <w:r>
           <w:rPr>
             <w:rStyle w:val="IndexLink"/>
-          </w:rPr>
-          <w:tab/>
-          <w:t>5</w:t>
+            <w:vanish/>
+          </w:rPr>
+          <w:fldChar w:fldCharType="begin"/>
         </w:r>
         <w:r>
           <w:rPr>
@@ -269,21 +394,34 @@
           </w:rPr>
           <w:fldChar w:fldCharType="end"/>
         </w:r>
+        <w:r>
+          <w:instrText> PAGEREF _Toc408820671 \h </w:instrText>
+        </w:r>
+        <w:r>
+          <w:fldChar w:fldCharType="separate"/>
+        </w:r>
+        <w:r>
+          <w:t>7</w:t>
+        </w:r>
+        <w:r>
+          <w:fldChar w:fldCharType="end"/>
+        </w:r>
       </w:hyperlink>
     </w:p>
     <w:p>
       <w:pPr>
-        <w:pStyle w:val="TOC1"/>
+        <w:pStyle w:val="Contents1"/>
         <w:tabs>
-          <w:tab w:val="right" w:leader="dot" w:pos="9016"/>
+          <w:tab w:val="right" w:pos="9016" w:leader="dot"/>
         </w:tabs>
-      </w:pPr>
-      <w:hyperlink w:anchor="_Toc408820671">
+        <w:rPr/>
+      </w:pPr>
+      <w:hyperlink w:anchor="_Toc408820672">
         <w:r>
           <w:rPr>
             <w:rStyle w:val="IndexLink"/>
           </w:rPr>
-          <w:t>Flowchart and Pseudocode</w:t>
+          <w:t>Testing</w:t>
         </w:r>
         <w:r>
           <w:rPr>
@@ -295,12 +433,7 @@
           <w:rPr>
             <w:webHidden/>
           </w:rPr>
-          <w:instrText>PAGEREF _Toc408820671 \h</w:instrText>
-        </w:r>
-        <w:r>
-          <w:rPr>
-            <w:webHidden/>
-          </w:rPr>
+          <w:instrText>PAGEREF _Toc408820672 \h</w:instrText>
         </w:r>
         <w:r>
           <w:rPr>
@@ -311,9 +444,9 @@
         <w:r>
           <w:rPr>
             <w:rStyle w:val="IndexLink"/>
-          </w:rPr>
-          <w:tab/>
-          <w:t>6</w:t>
+            <w:vanish/>
+          </w:rPr>
+          <w:fldChar w:fldCharType="begin"/>
         </w:r>
         <w:r>
           <w:rPr>
@@ -321,21 +454,34 @@
           </w:rPr>
           <w:fldChar w:fldCharType="end"/>
         </w:r>
+        <w:r>
+          <w:instrText> PAGEREF _Toc408820672 \h </w:instrText>
+        </w:r>
+        <w:r>
+          <w:fldChar w:fldCharType="separate"/>
+        </w:r>
+        <w:r>
+          <w:t>8</w:t>
+        </w:r>
+        <w:r>
+          <w:fldChar w:fldCharType="end"/>
+        </w:r>
       </w:hyperlink>
     </w:p>
     <w:p>
       <w:pPr>
-        <w:pStyle w:val="TOC1"/>
+        <w:pStyle w:val="Contents1"/>
         <w:tabs>
-          <w:tab w:val="right" w:leader="dot" w:pos="9016"/>
+          <w:tab w:val="right" w:pos="9016" w:leader="dot"/>
         </w:tabs>
-      </w:pPr>
-      <w:hyperlink w:anchor="_Toc408820672">
+        <w:rPr/>
+      </w:pPr>
+      <w:hyperlink w:anchor="_Toc408820673">
         <w:r>
           <w:rPr>
             <w:rStyle w:val="IndexLink"/>
           </w:rPr>
-          <w:t>Testing</w:t>
+          <w:t>Final words</w:t>
         </w:r>
         <w:r>
           <w:rPr>
@@ -347,12 +493,7 @@
           <w:rPr>
             <w:webHidden/>
           </w:rPr>
-          <w:instrText>PAGEREF _Toc408820672 \h</w:instrText>
-        </w:r>
-        <w:r>
-          <w:rPr>
-            <w:webHidden/>
-          </w:rPr>
+          <w:instrText>PAGEREF _Toc408820673 \h</w:instrText>
         </w:r>
         <w:r>
           <w:rPr>
@@ -363,9 +504,9 @@
         <w:r>
           <w:rPr>
             <w:rStyle w:val="IndexLink"/>
-          </w:rPr>
-          <w:tab/>
-          <w:t>7</w:t>
+            <w:vanish/>
+          </w:rPr>
+          <w:fldChar w:fldCharType="begin"/>
         </w:r>
         <w:r>
           <w:rPr>
@@ -373,21 +514,34 @@
           </w:rPr>
           <w:fldChar w:fldCharType="end"/>
         </w:r>
+        <w:r>
+          <w:instrText> PAGEREF _Toc408820673 \h </w:instrText>
+        </w:r>
+        <w:r>
+          <w:fldChar w:fldCharType="separate"/>
+        </w:r>
+        <w:r>
+          <w:t>8</w:t>
+        </w:r>
+        <w:r>
+          <w:fldChar w:fldCharType="end"/>
+        </w:r>
       </w:hyperlink>
     </w:p>
     <w:p>
       <w:pPr>
-        <w:pStyle w:val="TOC1"/>
+        <w:pStyle w:val="Contents1"/>
         <w:tabs>
-          <w:tab w:val="right" w:leader="dot" w:pos="9016"/>
+          <w:tab w:val="right" w:pos="9016" w:leader="dot"/>
         </w:tabs>
-      </w:pPr>
-      <w:hyperlink w:anchor="_Toc408820673">
+        <w:rPr/>
+      </w:pPr>
+      <w:hyperlink w:anchor="_Toc408820674">
         <w:r>
           <w:rPr>
             <w:rStyle w:val="IndexLink"/>
           </w:rPr>
-          <w:t>Final words</w:t>
+          <w:t>Appendix</w:t>
         </w:r>
         <w:r>
           <w:rPr>
@@ -399,12 +553,7 @@
           <w:rPr>
             <w:webHidden/>
           </w:rPr>
-          <w:instrText>PAGEREF _Toc408820673 \h</w:instrText>
-        </w:r>
-        <w:r>
-          <w:rPr>
-            <w:webHidden/>
-          </w:rPr>
+          <w:instrText>PAGEREF _Toc408820674 \h</w:instrText>
         </w:r>
         <w:r>
           <w:rPr>
@@ -415,9 +564,9 @@
         <w:r>
           <w:rPr>
             <w:rStyle w:val="IndexLink"/>
-          </w:rPr>
-          <w:tab/>
-          <w:t>7</w:t>
+            <w:vanish/>
+          </w:rPr>
+          <w:fldChar w:fldCharType="begin"/>
         </w:r>
         <w:r>
           <w:rPr>
@@ -425,21 +574,34 @@
           </w:rPr>
           <w:fldChar w:fldCharType="end"/>
         </w:r>
+        <w:r>
+          <w:instrText> PAGEREF _Toc408820674 \h </w:instrText>
+        </w:r>
+        <w:r>
+          <w:fldChar w:fldCharType="separate"/>
+        </w:r>
+        <w:r>
+          <w:t>9</w:t>
+        </w:r>
+        <w:r>
+          <w:fldChar w:fldCharType="end"/>
+        </w:r>
       </w:hyperlink>
     </w:p>
     <w:p>
       <w:pPr>
-        <w:pStyle w:val="TOC1"/>
+        <w:pStyle w:val="Contents1"/>
         <w:tabs>
-          <w:tab w:val="right" w:leader="dot" w:pos="9016"/>
+          <w:tab w:val="right" w:pos="9016" w:leader="dot"/>
         </w:tabs>
-      </w:pPr>
-      <w:hyperlink w:anchor="_Toc408820674">
+        <w:rPr/>
+      </w:pPr>
+      <w:hyperlink w:anchor="_Toc408820675">
         <w:r>
           <w:rPr>
             <w:rStyle w:val="IndexLink"/>
           </w:rPr>
-          <w:t>Appendix</w:t>
+          <w:t>Sources</w:t>
         </w:r>
         <w:r>
           <w:rPr>
@@ -451,12 +613,7 @@
           <w:rPr>
             <w:webHidden/>
           </w:rPr>
-          <w:instrText>PAGEREF _Toc408820674 \h</w:instrText>
-        </w:r>
-        <w:r>
-          <w:rPr>
-            <w:webHidden/>
-          </w:rPr>
+          <w:instrText>PAGEREF _Toc408820675 \h</w:instrText>
         </w:r>
         <w:r>
           <w:rPr>
@@ -467,9 +624,9 @@
         <w:r>
           <w:rPr>
             <w:rStyle w:val="IndexLink"/>
-          </w:rPr>
-          <w:tab/>
-          <w:t>8</w:t>
+            <w:vanish/>
+          </w:rPr>
+          <w:fldChar w:fldCharType="begin"/>
         </w:r>
         <w:r>
           <w:rPr>
@@ -477,68 +634,56 @@
           </w:rPr>
           <w:fldChar w:fldCharType="end"/>
         </w:r>
+        <w:r>
+          <w:instrText> PAGEREF _Toc408820675 \h </w:instrText>
+        </w:r>
+        <w:r>
+          <w:fldChar w:fldCharType="separate"/>
+        </w:r>
+        <w:r>
+          <w:t>10</w:t>
+        </w:r>
+        <w:r>
+          <w:fldChar w:fldCharType="end"/>
+        </w:r>
       </w:hyperlink>
     </w:p>
     <w:p>
       <w:pPr>
-        <w:pStyle w:val="TOC1"/>
-        <w:tabs>
-          <w:tab w:val="right" w:leader="dot" w:pos="9016"/>
-        </w:tabs>
-      </w:pPr>
-      <w:hyperlink w:anchor="_Toc408820675">
-        <w:r>
-          <w:rPr>
-            <w:rStyle w:val="IndexLink"/>
-          </w:rPr>
-          <w:t>Sources</w:t>
-        </w:r>
-        <w:r>
-          <w:rPr>
-            <w:webHidden/>
-          </w:rPr>
-          <w:fldChar w:fldCharType="begin"/>
-        </w:r>
-        <w:r>
-          <w:rPr>
-            <w:webHidden/>
-          </w:rPr>
-          <w:instrText>PAGEREF _Toc408820675 \h</w:instrText>
-        </w:r>
-        <w:r>
-          <w:rPr>
-            <w:webHidden/>
-          </w:rPr>
-        </w:r>
-        <w:r>
-          <w:rPr>
-            <w:webHidden/>
-          </w:rPr>
-          <w:fldChar w:fldCharType="separate"/>
-        </w:r>
-        <w:r>
-          <w:rPr>
-            <w:rStyle w:val="IndexLink"/>
-          </w:rPr>
-          <w:tab/>
-          <w:t>9</w:t>
-        </w:r>
-        <w:r>
-          <w:rPr>
-            <w:webHidden/>
-          </w:rPr>
-          <w:fldChar w:fldCharType="end"/>
-        </w:r>
-      </w:hyperlink>
-    </w:p>
-    <w:p/>
-    <w:p>
-      <w:pPr>
-        <w:ind w:left="720"/>
-      </w:pPr>
-    </w:p>
-    <w:p/>
-    <w:p>
+        <w:pStyle w:val="Normal"/>
+        <w:rPr/>
+      </w:pPr>
+      <w:r>
+        <w:rPr/>
+      </w:r>
+    </w:p>
+    <w:p>
+      <w:pPr>
+        <w:pStyle w:val="Normal"/>
+        <w:ind w:left="720" w:hanging="0"/>
+        <w:rPr/>
+      </w:pPr>
+      <w:r>
+        <w:rPr/>
+      </w:r>
+    </w:p>
+    <w:p>
+      <w:pPr>
+        <w:pStyle w:val="Normal"/>
+        <w:rPr/>
+      </w:pPr>
+      <w:r>
+        <w:rPr/>
+      </w:r>
+    </w:p>
+    <w:p>
+      <w:pPr>
+        <w:pStyle w:val="Normal"/>
+        <w:rPr/>
+      </w:pPr>
+      <w:r>
+        <w:rPr/>
+      </w:r>
       <w:r>
         <w:br w:type="page"/>
       </w:r>
@@ -546,19 +691,30 @@
     <w:p>
       <w:pPr>
         <w:pStyle w:val="Heading1"/>
-      </w:pPr>
-      <w:r>
-        <w:lastRenderedPageBreak/>
+        <w:rPr/>
+      </w:pPr>
+      <w:r>
+        <w:rPr/>
         <w:t>Project Description</w:t>
       </w:r>
     </w:p>
-    <w:p/>
-    <w:p>
-      <w:r>
-        <w:t xml:space="preserve">Jerry the tricycle </w:t>
-      </w:r>
-      <w:r>
-        <w:t xml:space="preserve">is a remote controlled robot powered by motors and controlled by a rasberry pi computer </w:t>
+    <w:p>
+      <w:pPr>
+        <w:pStyle w:val="Normal"/>
+        <w:rPr/>
+      </w:pPr>
+      <w:r>
+        <w:rPr/>
+      </w:r>
+    </w:p>
+    <w:p>
+      <w:pPr>
+        <w:pStyle w:val="Normal"/>
+        <w:rPr/>
+      </w:pPr>
+      <w:r>
+        <w:rPr/>
+        <w:t xml:space="preserve">Jerry the tricycle is a remote controlled robot powered by motors and controlled by a rasberry pi computer </w:t>
       </w:r>
       <w:r>
         <w:br w:type="page"/>
@@ -567,325 +723,438 @@
     <w:p>
       <w:pPr>
         <w:pStyle w:val="Heading1"/>
+        <w:rPr/>
       </w:pPr>
       <w:bookmarkStart w:id="2" w:name="_Toc408820669"/>
       <w:bookmarkEnd w:id="2"/>
       <w:r>
-        <w:lastRenderedPageBreak/>
+        <w:rPr/>
         <w:t>Hardware</w:t>
       </w:r>
     </w:p>
     <w:p>
-      <w:r>
+      <w:pPr>
+        <w:pStyle w:val="Normal"/>
+        <w:rPr/>
+      </w:pPr>
+      <w:r>
+        <w:rPr/>
         <w:t>Lýsing vélbúnaði sem þið notið (fjöldi mótora og sensora ásamt lýsingu á þeim og mynd)</w:t>
       </w:r>
     </w:p>
     <w:p>
       <w:pPr>
+        <w:pStyle w:val="Normal"/>
         <w:rPr>
           <w:sz w:val="14"/>
         </w:rPr>
       </w:pPr>
       <w:r>
+        <w:rPr/>
         <w:t>Lýsing á hugbúnaði sem notaður var í þróunarferlinu dæmi GIT, VISIO , RobotC for VEX og C forritunarmálið  eða Ardino for C.</w:t>
       </w:r>
     </w:p>
-    <w:p/>
-    <w:p>
-      <w:r>
+    <w:p>
+      <w:pPr>
+        <w:pStyle w:val="Normal"/>
+        <w:rPr/>
+      </w:pPr>
+      <w:r>
+        <w:rPr/>
+      </w:r>
+    </w:p>
+    <w:p>
+      <w:pPr>
+        <w:pStyle w:val="Normal"/>
+        <w:rPr/>
+      </w:pPr>
+      <w:r>
+        <w:rPr/>
         <w:t>Vélbúnaðurinn sem notaður er</w:t>
       </w:r>
     </w:p>
     <w:p>
-      <w:r>
+      <w:pPr>
+        <w:pStyle w:val="Normal"/>
+        <w:rPr/>
+      </w:pPr>
+      <w:r>
+        <w:rPr/>
         <w:t>Component's used:</w:t>
       </w:r>
     </w:p>
     <w:p>
-      <w:r>
+      <w:pPr>
+        <w:pStyle w:val="Normal"/>
+        <w:rPr/>
+      </w:pPr>
+      <w:r>
+        <w:rPr/>
         <w:t xml:space="preserve">    </w:t>
       </w:r>
     </w:p>
     <w:p>
       <w:pPr>
-        <w:ind w:left="705"/>
-      </w:pPr>
-      <w:r>
-        <w:t>-Rasberry Pi 3</w:t>
-      </w:r>
-      <w:r>
-        <w:t xml:space="preserve"> Model B: </w:t>
-      </w:r>
-      <w:hyperlink r:id="rId8" w:history="1">
-        <w:r>
-          <w:rPr>
-            <w:rStyle w:val="Hyperlink"/>
+        <w:pStyle w:val="Normal"/>
+        <w:ind w:left="705" w:hanging="0"/>
+        <w:rPr/>
+      </w:pPr>
+      <w:r>
+        <w:rPr/>
+        <w:t xml:space="preserve">-Rasberry Pi 3 Model B: </w:t>
+      </w:r>
+      <w:hyperlink r:id="rId2">
+        <w:r>
+          <w:rPr>
+            <w:rStyle w:val="InternetLink"/>
           </w:rPr>
           <w:t>http://bit.ly/1WTq1N4</w:t>
         </w:r>
       </w:hyperlink>
       <w:r>
+        <w:rPr/>
         <w:br/>
-      </w:r>
-      <w:r>
         <w:tab/>
-        <w:t>-16GB micro sd card: http://amzn.to/2wZKjyc</w:t>
-      </w:r>
-      <w:r>
-        <w:t xml:space="preserve">      </w:t>
-      </w:r>
-      <w:r>
+        <w:t xml:space="preserve">-16GB micro sd card: http://amzn.to/2wZKjyc      </w:t>
         <w:br/>
-      </w:r>
-      <w:r>
         <w:t xml:space="preserve">-2.5A micro usb charger: </w:t>
       </w:r>
-      <w:hyperlink r:id="rId9" w:history="1">
-        <w:r>
-          <w:rPr>
-            <w:rStyle w:val="Hyperlink"/>
+      <w:hyperlink r:id="rId3">
+        <w:r>
+          <w:rPr>
+            <w:rStyle w:val="InternetLink"/>
           </w:rPr>
           <w:t>http://amzn.to/2xIRIBo</w:t>
         </w:r>
       </w:hyperlink>
       <w:r>
+        <w:rPr/>
         <w:br/>
-      </w:r>
-      <w:r>
         <w:t xml:space="preserve">-Generic circuit board cut to dimensions: </w:t>
       </w:r>
-      <w:hyperlink r:id="rId10" w:history="1">
-        <w:r>
-          <w:rPr>
-            <w:rStyle w:val="Hyperlink"/>
+      <w:hyperlink r:id="rId4">
+        <w:r>
+          <w:rPr>
+            <w:rStyle w:val="InternetLink"/>
           </w:rPr>
           <w:t>http://amzn.to/2gJBQc8</w:t>
         </w:r>
       </w:hyperlink>
       <w:r>
+        <w:rPr/>
         <w:br/>
-        <w:t>-</w:t>
-      </w:r>
-      <w:r>
-        <w:t xml:space="preserve">Generic 6 pack AA battery holder, 7.2V: </w:t>
-      </w:r>
-      <w:hyperlink r:id="rId11" w:history="1">
-        <w:r>
-          <w:rPr>
-            <w:rStyle w:val="Hyperlink"/>
+        <w:t xml:space="preserve">-Generic 6 pack AA battery holder, 7.2V: </w:t>
+      </w:r>
+      <w:hyperlink r:id="rId5">
+        <w:r>
+          <w:rPr>
+            <w:rStyle w:val="InternetLink"/>
           </w:rPr>
           <w:t>http://amzn.to/2yprZzX</w:t>
         </w:r>
       </w:hyperlink>
       <w:r>
+        <w:rPr/>
         <w:br/>
-      </w:r>
-      <w:r>
         <w:t xml:space="preserve">-Generic 165mm Breadboard: </w:t>
       </w:r>
-      <w:hyperlink r:id="rId12" w:history="1">
-        <w:r>
-          <w:rPr>
-            <w:rStyle w:val="Hyperlink"/>
+      <w:hyperlink r:id="rId6">
+        <w:r>
+          <w:rPr>
+            <w:rStyle w:val="InternetLink"/>
           </w:rPr>
           <w:t>http://amzn.to/2yspejs</w:t>
         </w:r>
       </w:hyperlink>
       <w:r>
+        <w:rPr/>
         <w:br/>
       </w:r>
     </w:p>
     <w:p>
-      <w:r>
+      <w:pPr>
+        <w:pStyle w:val="Normal"/>
+        <w:rPr/>
+      </w:pPr>
+      <w:r>
+        <w:rPr/>
         <w:t xml:space="preserve">-Arduino Component's    </w:t>
       </w:r>
     </w:p>
     <w:p>
       <w:pPr>
-        <w:ind w:left="705"/>
-      </w:pPr>
-      <w:r>
+        <w:pStyle w:val="Normal"/>
+        <w:ind w:left="705" w:hanging="0"/>
+        <w:rPr/>
+      </w:pPr>
+      <w:r>
+        <w:rPr/>
         <w:t xml:space="preserve">-9v Battery snap connector: </w:t>
       </w:r>
-      <w:hyperlink r:id="rId13" w:history="1">
-        <w:r>
-          <w:rPr>
-            <w:rStyle w:val="Hyperlink"/>
+      <w:hyperlink r:id="rId7">
+        <w:r>
+          <w:rPr>
+            <w:rStyle w:val="InternetLink"/>
           </w:rPr>
           <w:t>http://bit.ly/2kTAMqH</w:t>
         </w:r>
       </w:hyperlink>
       <w:r>
+        <w:rPr/>
         <w:br/>
-        <w:t>-</w:t>
-      </w:r>
-      <w:r>
-        <w:t xml:space="preserve">2x 10 jumper wire 150mm pack: </w:t>
-      </w:r>
-      <w:hyperlink r:id="rId14" w:history="1">
-        <w:r>
-          <w:rPr>
-            <w:rStyle w:val="Hyperlink"/>
+        <w:t xml:space="preserve">-2x 10 jumper wire 150mm pack: </w:t>
+      </w:r>
+      <w:hyperlink r:id="rId8">
+        <w:r>
+          <w:rPr>
+            <w:rStyle w:val="InternetLink"/>
           </w:rPr>
           <w:t>http://bit.ly/2zs8XJq</w:t>
         </w:r>
       </w:hyperlink>
       <w:r>
+        <w:rPr/>
         <w:br/>
-      </w:r>
-      <w:r>
         <w:t xml:space="preserve">-L293D Motor Driver: http://bit.ly/2zspcpG  </w:t>
       </w:r>
     </w:p>
-    <w:p/>
-    <w:p>
-      <w:r>
-        <w:t>-Vex Robotics Compo</w:t>
-      </w:r>
-      <w:r>
-        <w:t>nent's</w:t>
-      </w:r>
-    </w:p>
-    <w:p>
-      <w:r>
+    <w:p>
+      <w:pPr>
+        <w:pStyle w:val="Normal"/>
+        <w:rPr/>
+      </w:pPr>
+      <w:r>
+        <w:rPr/>
+      </w:r>
+    </w:p>
+    <w:p>
+      <w:pPr>
+        <w:pStyle w:val="Normal"/>
+        <w:rPr/>
+      </w:pPr>
+      <w:r>
+        <w:rPr/>
+        <w:t>-Vex Robotics Component's</w:t>
+      </w:r>
+    </w:p>
+    <w:p>
+      <w:pPr>
+        <w:pStyle w:val="Normal"/>
+        <w:rPr/>
+      </w:pPr>
+      <w:r>
+        <w:rPr/>
         <w:tab/>
         <w:t>-Classroom &amp; Competition Programming Kit (276-2900)</w:t>
-      </w:r>
-      <w:r>
         <w:br/>
-      </w:r>
-      <w:r>
         <w:tab/>
         <w:t xml:space="preserve">-2x 269 2-wire motor: </w:t>
       </w:r>
-      <w:hyperlink r:id="rId15" w:history="1">
-        <w:r>
-          <w:rPr>
-            <w:rStyle w:val="Hyperlink"/>
+      <w:hyperlink r:id="rId9">
+        <w:r>
+          <w:rPr>
+            <w:rStyle w:val="InternetLink"/>
           </w:rPr>
           <w:t>http://bit.ly/2eBeW9e</w:t>
         </w:r>
       </w:hyperlink>
       <w:r>
+        <w:rPr/>
         <w:br/>
-      </w:r>
-      <w:r>
         <w:tab/>
         <w:t xml:space="preserve">-1x 2,75" omni wheel, 2x 2,75" wheel: </w:t>
       </w:r>
-      <w:hyperlink r:id="rId16" w:history="1">
-        <w:r>
-          <w:rPr>
-            <w:rStyle w:val="Hyperlink"/>
+      <w:hyperlink r:id="rId10">
+        <w:r>
+          <w:rPr>
+            <w:rStyle w:val="InternetLink"/>
           </w:rPr>
           <w:t>http://bit.ly/2exmwOz</w:t>
         </w:r>
       </w:hyperlink>
       <w:r>
+        <w:rPr/>
         <w:br/>
-      </w:r>
-      <w:r>
         <w:tab/>
         <w:t xml:space="preserve">-Shaft cut to size: </w:t>
       </w:r>
-      <w:hyperlink r:id="rId17" w:history="1">
-        <w:r>
-          <w:rPr>
-            <w:rStyle w:val="Hyperlink"/>
+      <w:hyperlink r:id="rId11">
+        <w:r>
+          <w:rPr>
+            <w:rStyle w:val="InternetLink"/>
           </w:rPr>
           <w:t>http://bit.ly/2ewHUDB</w:t>
         </w:r>
       </w:hyperlink>
       <w:r>
+        <w:rPr/>
         <w:br/>
-      </w:r>
-      <w:r>
         <w:tab/>
         <w:t>-Metal structure components cut to size (see pictures): http://bit.ly/2AkPVV9</w:t>
       </w:r>
     </w:p>
     <w:p>
-      <w:r>
+      <w:pPr>
+        <w:pStyle w:val="Normal"/>
+        <w:rPr/>
+      </w:pPr>
+      <w:r>
+        <w:rPr/>
         <w:br/>
-        <w:t>-</w:t>
-      </w:r>
-      <w:r>
-        <w:t>Additional Hardware for project:</w:t>
-      </w:r>
-    </w:p>
-    <w:p>
-      <w:pPr>
-        <w:ind w:left="708"/>
-      </w:pPr>
-      <w:r>
-        <w:t xml:space="preserve">-Monitor, </w:t>
-      </w:r>
-      <w:r>
-        <w:t>HDMI cable and or convert</w:t>
-      </w:r>
-      <w:r>
-        <w:t>er for another output connector</w:t>
-      </w:r>
-      <w:r>
+        <w:t>-Additional Hardware for project:</w:t>
+      </w:r>
+    </w:p>
+    <w:p>
+      <w:pPr>
+        <w:pStyle w:val="Normal"/>
+        <w:ind w:left="708" w:hanging="0"/>
+        <w:rPr/>
+      </w:pPr>
+      <w:r>
+        <w:rPr/>
+        <w:t>-Monitor, HDMI cable and or converter for another output connector</w:t>
         <w:br/>
-      </w:r>
-      <w:r>
         <w:t>-Keyboard and Mouse</w:t>
-      </w:r>
-      <w:r>
         <w:br/>
-      </w:r>
-      <w:r>
         <w:t>-Ethernet Cable Cat5e</w:t>
-      </w:r>
-      <w:r>
         <w:br/>
-      </w:r>
-      <w:r>
         <w:t>-Common tools i.e. pliers, wire cutter etc.</w:t>
-      </w:r>
-      <w:r>
         <w:br/>
-        <w:t>-</w:t>
-      </w:r>
-      <w:r>
-        <w:t>Soldering Iron + Tin</w:t>
-      </w:r>
-    </w:p>
-    <w:p/>
-    <w:p/>
-    <w:p/>
-    <w:p/>
-    <w:p/>
-    <w:p>
-      <w:r>
+        <w:t>-Soldering Iron + Tin</w:t>
+      </w:r>
+    </w:p>
+    <w:p>
+      <w:pPr>
+        <w:pStyle w:val="Normal"/>
+        <w:rPr/>
+      </w:pPr>
+      <w:r>
+        <w:rPr/>
+      </w:r>
+    </w:p>
+    <w:p>
+      <w:pPr>
+        <w:pStyle w:val="Normal"/>
+        <w:rPr/>
+      </w:pPr>
+      <w:r>
+        <w:rPr/>
+      </w:r>
+    </w:p>
+    <w:p>
+      <w:pPr>
+        <w:pStyle w:val="Normal"/>
+        <w:rPr/>
+      </w:pPr>
+      <w:r>
+        <w:rPr/>
+      </w:r>
+    </w:p>
+    <w:p>
+      <w:pPr>
+        <w:pStyle w:val="Normal"/>
+        <w:rPr/>
+      </w:pPr>
+      <w:r>
+        <w:rPr/>
+      </w:r>
+    </w:p>
+    <w:p>
+      <w:pPr>
+        <w:pStyle w:val="Normal"/>
+        <w:rPr/>
+      </w:pPr>
+      <w:r>
+        <w:rPr/>
+      </w:r>
+    </w:p>
+    <w:p>
+      <w:pPr>
+        <w:pStyle w:val="Normal"/>
+        <w:rPr/>
+      </w:pPr>
+      <w:r>
+        <w:rPr/>
         <w:t>Hugbúnaður sem notaður var í þróunarferlinu</w:t>
       </w:r>
     </w:p>
     <w:p>
-      <w:r>
+      <w:pPr>
+        <w:pStyle w:val="Normal"/>
+        <w:rPr/>
+      </w:pPr>
+      <w:r>
+        <w:rPr/>
         <w:t>GIT</w:t>
       </w:r>
     </w:p>
     <w:p>
       <w:pPr>
+        <w:pStyle w:val="Normal"/>
         <w:ind w:left="708" w:hanging="708"/>
-      </w:pPr>
-      <w:r>
+        <w:rPr/>
+      </w:pPr>
+      <w:r>
+        <w:rPr/>
         <w:t>GitHub</w:t>
       </w:r>
     </w:p>
     <w:p>
-      <w:r>
-        <w:t>P</w:t>
-      </w:r>
-      <w:r>
-        <w:t>ython</w:t>
-      </w:r>
-    </w:p>
-    <w:p>
-      <w:r>
-        <w:t>ssh</w:t>
+      <w:pPr>
+        <w:pStyle w:val="Normal"/>
+        <w:rPr/>
+      </w:pPr>
+      <w:r>
+        <w:rPr/>
+        <w:t>Python</w:t>
+      </w:r>
+    </w:p>
+    <w:p>
+      <w:pPr>
+        <w:pStyle w:val="Normal"/>
+        <w:rPr/>
+      </w:pPr>
+      <w:r>
+        <w:rPr/>
+        <w:t>SSH</w:t>
+      </w:r>
+    </w:p>
+    <w:p>
+      <w:pPr>
+        <w:pStyle w:val="Normal"/>
+        <w:rPr/>
+      </w:pPr>
+      <w:r>
+        <w:rPr/>
+        <w:t>Flask web server</w:t>
+      </w:r>
+    </w:p>
+    <w:p>
+      <w:pPr>
+        <w:pStyle w:val="Normal"/>
+        <w:rPr/>
+      </w:pPr>
+      <w:r>
+        <w:rPr/>
+        <w:t>HTML/CSS</w:t>
+      </w:r>
+    </w:p>
+    <w:p>
+      <w:pPr>
+        <w:pStyle w:val="Normal"/>
+        <w:rPr/>
+      </w:pPr>
+      <w:r>
+        <w:rPr/>
+      </w:r>
+    </w:p>
+    <w:p>
+      <w:pPr>
+        <w:pStyle w:val="Normal"/>
+        <w:rPr/>
+      </w:pPr>
+      <w:r>
+        <w:rPr/>
       </w:r>
       <w:r>
         <w:br w:type="page"/>
@@ -894,33 +1163,56 @@
     <w:p>
       <w:pPr>
         <w:pStyle w:val="Heading1"/>
+        <w:rPr/>
       </w:pPr>
       <w:bookmarkStart w:id="3" w:name="_Toc408820670"/>
       <w:bookmarkEnd w:id="3"/>
       <w:r>
-        <w:lastRenderedPageBreak/>
+        <w:rPr/>
         <w:t>Project Schedule</w:t>
       </w:r>
     </w:p>
     <w:p>
-      <w:r>
+      <w:pPr>
+        <w:pStyle w:val="Normal"/>
+        <w:rPr/>
+      </w:pPr>
+      <w:r>
+        <w:rPr/>
         <w:t>Gant og perthrit koma hér</w:t>
       </w:r>
     </w:p>
-    <w:p/>
-    <w:p>
-      <w:r>
+    <w:p>
+      <w:pPr>
+        <w:pStyle w:val="Normal"/>
+        <w:rPr/>
+      </w:pPr>
+      <w:r>
+        <w:rPr/>
+      </w:r>
+    </w:p>
+    <w:p>
+      <w:pPr>
+        <w:pStyle w:val="Normal"/>
+        <w:rPr/>
+      </w:pPr>
+      <w:r>
+        <w:rPr/>
         <w:t>Dæmi um gatn rit:</w:t>
       </w:r>
     </w:p>
     <w:p>
-      <w:r>
+      <w:pPr>
+        <w:pStyle w:val="Normal"/>
+        <w:rPr/>
+      </w:pPr>
+      <w:r>
+        <w:rPr/>
         <w:pict>
-          <v:shape id="ole_rId2" o:spid="_x0000_i1025" style="width:451.5pt;height:47.25pt" coordsize="" o:spt="100" adj="0,,0" path="" stroked="f">
-            <v:stroke joinstyle="miter"/>
-            <v:imagedata r:id="rId18" o:title=""/>
-            <v:formulas/>
-            <v:path o:connecttype="segments"/>
+          <v:shape id="shape_0" ID="ole_rId2" fillcolor="white" stroked="f" style="position:absolute;margin-left:0pt;margin-top:0pt;width:0pt;height:0pt">
+            <w10:wrap type="none"/>
+            <v:fill o:detectmouseclick="t" type="solid" color2="black"/>
+            <v:stroke color="#3465a4" joinstyle="round" endcap="flat"/>
           </v:shape>
         </w:pict>
       </w:r>
@@ -931,52 +1223,102 @@
     <w:p>
       <w:pPr>
         <w:pStyle w:val="Heading1"/>
+        <w:rPr/>
       </w:pPr>
       <w:bookmarkStart w:id="4" w:name="_Toc408820671"/>
       <w:bookmarkEnd w:id="4"/>
       <w:r>
-        <w:lastRenderedPageBreak/>
-        <w:t xml:space="preserve">Flowchart and </w:t>
-      </w:r>
-      <w:r>
-        <w:t>Pseudocode</w:t>
-      </w:r>
-    </w:p>
-    <w:p>
-      <w:r>
-        <w:t>Gildir 10% (</w:t>
-      </w:r>
-      <w:r>
-        <w:rPr>
-          <w:rFonts w:ascii="Arial" w:hAnsi="Arial" w:cs="Arial"/>
-        </w:rPr>
-        <w:t>flæðirit og sauðakóði)</w:t>
-      </w:r>
-    </w:p>
-    <w:p>
-      <w:r>
-        <w:t>Hér setjum við flæðirit og sauðakóða</w:t>
-      </w:r>
-    </w:p>
-    <w:p>
-      <w:r>
-        <w:t>Dæmi um flæðirit og sauðakóða:</w:t>
-      </w:r>
-    </w:p>
-    <w:p>
-      <w:r>
+        <w:rPr/>
+        <w:t>Flowchart and Pseudocode</w:t>
+      </w:r>
+    </w:p>
+    <w:p>
+      <w:pPr>
+        <w:pStyle w:val="Normal"/>
+        <w:rPr/>
+      </w:pPr>
+      <w:r>
+        <w:rPr/>
         <w:pict>
-          <v:shape id="ole_rId4" o:spid="_x0000_i1026" style="width:451.5pt;height:204.75pt" coordsize="" o:spt="100" adj="0,,0" path="" stroked="f">
-            <v:stroke joinstyle="miter"/>
-            <v:imagedata r:id="rId19" o:title=""/>
-            <v:formulas/>
-            <v:path o:connecttype="segments"/>
+          <v:shape id="shape_0" ID="ole_rId4" fillcolor="white" stroked="f" style="position:absolute;margin-left:0pt;margin-top:0pt;width:0pt;height:0pt">
+            <w10:wrap type="none"/>
+            <v:fill o:detectmouseclick="t" type="solid" color2="black"/>
+            <v:stroke color="#3465a4" joinstyle="round" endcap="flat"/>
           </v:shape>
         </w:pict>
       </w:r>
     </w:p>
-    <w:p/>
-    <w:p>
+    <w:p>
+      <w:pPr>
+        <w:pStyle w:val="Normal"/>
+        <w:rPr/>
+      </w:pPr>
+      <w:r>
+        <w:rPr/>
+      </w:r>
+    </w:p>
+    <w:p>
+      <w:pPr>
+        <w:pStyle w:val="Normal"/>
+        <w:rPr/>
+      </w:pPr>
+      <w:r>
+        <w:rPr/>
+        <w:drawing>
+          <wp:anchor behindDoc="0" distT="0" distB="0" distL="0" distR="0" simplePos="0" locked="0" layoutInCell="1" allowOverlap="1" relativeHeight="14">
+            <wp:simplePos x="0" y="0"/>
+            <wp:positionH relativeFrom="column">
+              <wp:align>center</wp:align>
+            </wp:positionH>
+            <wp:positionV relativeFrom="paragraph">
+              <wp:posOffset>635</wp:posOffset>
+            </wp:positionV>
+            <wp:extent cx="5819775" cy="6486525"/>
+            <wp:effectExtent l="0" t="0" r="0" b="0"/>
+            <wp:wrapSquare wrapText="largest"/>
+            <wp:docPr id="3" name="Image1" descr=""/>
+            <wp:cNvGraphicFramePr>
+              <a:graphicFrameLocks xmlns:a="http://schemas.openxmlformats.org/drawingml/2006/main" noChangeAspect="1"/>
+            </wp:cNvGraphicFramePr>
+            <a:graphic xmlns:a="http://schemas.openxmlformats.org/drawingml/2006/main">
+              <a:graphicData uri="http://schemas.openxmlformats.org/drawingml/2006/picture">
+                <pic:pic xmlns:pic="http://schemas.openxmlformats.org/drawingml/2006/picture">
+                  <pic:nvPicPr>
+                    <pic:cNvPr id="3" name="Image1" descr=""/>
+                    <pic:cNvPicPr>
+                      <a:picLocks noChangeAspect="1" noChangeArrowheads="1"/>
+                    </pic:cNvPicPr>
+                  </pic:nvPicPr>
+                  <pic:blipFill>
+                    <a:blip r:embed="rId12"/>
+                    <a:stretch>
+                      <a:fillRect/>
+                    </a:stretch>
+                  </pic:blipFill>
+                  <pic:spPr bwMode="auto">
+                    <a:xfrm>
+                      <a:off x="0" y="0"/>
+                      <a:ext cx="5819775" cy="6486525"/>
+                    </a:xfrm>
+                    <a:prstGeom prst="rect">
+                      <a:avLst/>
+                    </a:prstGeom>
+                  </pic:spPr>
+                </pic:pic>
+              </a:graphicData>
+            </a:graphic>
+          </wp:anchor>
+        </w:drawing>
+      </w:r>
+    </w:p>
+    <w:p>
+      <w:pPr>
+        <w:pStyle w:val="Normal"/>
+        <w:rPr/>
+      </w:pPr>
+      <w:r>
+        <w:rPr/>
+      </w:r>
       <w:r>
         <w:br w:type="page"/>
       </w:r>
@@ -984,26 +1326,42 @@
     <w:p>
       <w:pPr>
         <w:pStyle w:val="Heading1"/>
+        <w:rPr/>
       </w:pPr>
       <w:bookmarkStart w:id="5" w:name="_Toc408820672"/>
       <w:bookmarkEnd w:id="5"/>
       <w:r>
-        <w:lastRenderedPageBreak/>
+        <w:rPr/>
         <w:t>Testing</w:t>
       </w:r>
     </w:p>
     <w:p>
-      <w:r>
+      <w:pPr>
+        <w:pStyle w:val="Normal"/>
+        <w:rPr/>
+      </w:pPr>
+      <w:r>
+        <w:rPr/>
         <w:t>Gildir 20% (sýning á virkni)</w:t>
       </w:r>
     </w:p>
     <w:p>
-      <w:r>
+      <w:pPr>
+        <w:pStyle w:val="Normal"/>
+        <w:rPr/>
+      </w:pPr>
+      <w:r>
+        <w:rPr/>
         <w:t>Hér setjið þið inn lýsingu á prófunum á vélmenni þ.e er hvað hann á að gera og hvernig gékk.</w:t>
       </w:r>
     </w:p>
     <w:p>
-      <w:r>
+      <w:pPr>
+        <w:pStyle w:val="Normal"/>
+        <w:rPr/>
+      </w:pPr>
+      <w:r>
+        <w:rPr/>
         <w:t>Dæmi:</w:t>
       </w:r>
     </w:p>
@@ -1014,8 +1372,10 @@
           <w:ilvl w:val="0"/>
           <w:numId w:val="1"/>
         </w:numPr>
-      </w:pPr>
-      <w:r>
+        <w:rPr/>
+      </w:pPr>
+      <w:r>
+        <w:rPr/>
         <w:t>Færa áfram um 1m eftir línu</w:t>
       </w:r>
     </w:p>
@@ -1026,8 +1386,10 @@
           <w:ilvl w:val="0"/>
           <w:numId w:val="1"/>
         </w:numPr>
-      </w:pPr>
-      <w:r>
+        <w:rPr/>
+      </w:pPr>
+      <w:r>
+        <w:rPr/>
         <w:t>Snúa vélmenni um 30°</w:t>
       </w:r>
     </w:p>
@@ -1038,8 +1400,10 @@
           <w:ilvl w:val="0"/>
           <w:numId w:val="1"/>
         </w:numPr>
-      </w:pPr>
-      <w:r>
+        <w:rPr/>
+      </w:pPr>
+      <w:r>
+        <w:rPr/>
         <w:t>Kló grýpur um glas</w:t>
       </w:r>
     </w:p>
@@ -1050,33 +1414,61 @@
           <w:ilvl w:val="0"/>
           <w:numId w:val="1"/>
         </w:numPr>
-      </w:pPr>
-      <w:r>
+        <w:rPr/>
+      </w:pPr>
+      <w:r>
+        <w:rPr/>
         <w:t>Kló  færir glas……</w:t>
       </w:r>
     </w:p>
     <w:p>
       <w:pPr>
         <w:pStyle w:val="Heading1"/>
-      </w:pPr>
+        <w:rPr/>
+      </w:pPr>
+      <w:r>
+        <w:rPr/>
+      </w:r>
     </w:p>
     <w:p>
       <w:pPr>
         <w:pStyle w:val="Heading1"/>
+        <w:rPr/>
       </w:pPr>
       <w:bookmarkStart w:id="6" w:name="_Toc408820673"/>
       <w:bookmarkEnd w:id="6"/>
       <w:r>
+        <w:rPr/>
         <w:t>Final words</w:t>
       </w:r>
     </w:p>
     <w:p>
-      <w:r>
+      <w:pPr>
+        <w:pStyle w:val="Normal"/>
+        <w:rPr/>
+      </w:pPr>
+      <w:r>
+        <w:rPr/>
         <w:t>Hér segjum við frá verkefninu í heild t.d hvort það var gagnlegt , hvernig vinnan gékk og hvort róbotin geti haf hagnýtt gildi.</w:t>
       </w:r>
     </w:p>
-    <w:p/>
-    <w:p>
+    <w:p>
+      <w:pPr>
+        <w:pStyle w:val="Normal"/>
+        <w:rPr/>
+      </w:pPr>
+      <w:r>
+        <w:rPr/>
+      </w:r>
+    </w:p>
+    <w:p>
+      <w:pPr>
+        <w:pStyle w:val="Normal"/>
+        <w:rPr/>
+      </w:pPr>
+      <w:r>
+        <w:rPr/>
+      </w:r>
       <w:r>
         <w:br w:type="page"/>
       </w:r>
@@ -1084,40 +1476,95 @@
     <w:p>
       <w:pPr>
         <w:pStyle w:val="Heading1"/>
+        <w:rPr/>
       </w:pPr>
       <w:bookmarkStart w:id="7" w:name="_Toc408820674"/>
       <w:bookmarkEnd w:id="7"/>
       <w:r>
-        <w:lastRenderedPageBreak/>
+        <w:rPr/>
         <w:t>Appendix</w:t>
       </w:r>
     </w:p>
     <w:p>
-      <w:r>
+      <w:pPr>
+        <w:pStyle w:val="Normal"/>
+        <w:rPr/>
+      </w:pPr>
+      <w:r>
+        <w:rPr/>
         <w:t>Hér setjum við allar myndir t.d af róbotinum, gant og pertrit (stórumyndina úr visio)</w:t>
       </w:r>
     </w:p>
     <w:p>
-      <w:r>
+      <w:pPr>
+        <w:pStyle w:val="Normal"/>
+        <w:rPr/>
+      </w:pPr>
+      <w:r>
+        <w:rPr/>
         <w:t xml:space="preserve">Loggskrá sem geymir allar skráningar á verkferlinu og allur kóði </w:t>
       </w:r>
       <w:r>
         <w:rPr>
-          <w:rFonts w:ascii="Wingdings" w:eastAsia="Wingdings" w:hAnsi="Wingdings" w:cs="Wingdings"/>
+          <w:rFonts w:eastAsia="Wingdings" w:cs="Wingdings" w:ascii="Wingdings" w:hAnsi="Wingdings"/>
         </w:rPr>
         <w:t></w:t>
       </w:r>
     </w:p>
     <w:p>
-      <w:r>
+      <w:pPr>
+        <w:pStyle w:val="Normal"/>
+        <w:rPr/>
+      </w:pPr>
+      <w:r>
+        <w:rPr/>
         <w:t>Gildir 10%</w:t>
       </w:r>
     </w:p>
-    <w:p/>
-    <w:p/>
-    <w:p/>
-    <w:p/>
-    <w:p>
+    <w:p>
+      <w:pPr>
+        <w:pStyle w:val="Normal"/>
+        <w:rPr/>
+      </w:pPr>
+      <w:r>
+        <w:rPr/>
+      </w:r>
+    </w:p>
+    <w:p>
+      <w:pPr>
+        <w:pStyle w:val="Normal"/>
+        <w:rPr/>
+      </w:pPr>
+      <w:r>
+        <w:rPr/>
+      </w:r>
+    </w:p>
+    <w:p>
+      <w:pPr>
+        <w:pStyle w:val="Normal"/>
+        <w:rPr/>
+      </w:pPr>
+      <w:r>
+        <w:rPr/>
+      </w:r>
+    </w:p>
+    <w:p>
+      <w:pPr>
+        <w:pStyle w:val="Normal"/>
+        <w:rPr/>
+      </w:pPr>
+      <w:r>
+        <w:rPr/>
+      </w:r>
+    </w:p>
+    <w:p>
+      <w:pPr>
+        <w:pStyle w:val="Normal"/>
+        <w:rPr/>
+      </w:pPr>
+      <w:r>
+        <w:rPr/>
+      </w:r>
       <w:r>
         <w:br w:type="page"/>
       </w:r>
@@ -1125,90 +1572,102 @@
     <w:p>
       <w:pPr>
         <w:pStyle w:val="Heading1"/>
+        <w:rPr/>
       </w:pPr>
       <w:bookmarkStart w:id="8" w:name="_Toc408820675"/>
       <w:bookmarkEnd w:id="8"/>
       <w:r>
-        <w:lastRenderedPageBreak/>
+        <w:rPr/>
         <w:t>Sources</w:t>
       </w:r>
     </w:p>
     <w:p>
-      <w:r>
+      <w:pPr>
+        <w:pStyle w:val="Normal"/>
+        <w:rPr/>
+      </w:pPr>
+      <w:r>
+        <w:rPr/>
         <w:t>Hér setjum við inn krækjur á slóðir sem við nýttum okkur í verkefninu</w:t>
       </w:r>
     </w:p>
-    <w:p/>
-    <w:p>
-      <w:pPr>
+    <w:p>
+      <w:pPr>
+        <w:pStyle w:val="Normal"/>
+        <w:rPr/>
+      </w:pPr>
+      <w:r>
+        <w:rPr/>
+      </w:r>
+    </w:p>
+    <w:p>
+      <w:pPr>
+        <w:pStyle w:val="Normal"/>
         <w:tabs>
-          <w:tab w:val="left" w:pos="3285"/>
+          <w:tab w:val="left" w:pos="3285" w:leader="none"/>
         </w:tabs>
-      </w:pPr>
-      <w:r>
+        <w:rPr/>
+      </w:pPr>
+      <w:hyperlink r:id="rId13">
+        <w:r>
+          <w:rPr>
+            <w:rStyle w:val="InternetLink"/>
+          </w:rPr>
+          <w:t>http://www.instructables.com/id/IoT-Controlling-a-Raspberry-Pi-Robot-Over-Internet/</w:t>
+        </w:r>
+      </w:hyperlink>
+    </w:p>
+    <w:p>
+      <w:pPr>
+        <w:pStyle w:val="Normal"/>
+        <w:tabs>
+          <w:tab w:val="left" w:pos="3285" w:leader="none"/>
+        </w:tabs>
+        <w:spacing w:before="0" w:after="160"/>
+        <w:rPr/>
+      </w:pPr>
+      <w:r>
+        <w:rPr/>
         <w:tab/>
       </w:r>
     </w:p>
     <w:sectPr>
-      <w:headerReference w:type="default" r:id="rId20"/>
-      <w:footerReference w:type="default" r:id="rId21"/>
+      <w:headerReference w:type="default" r:id="rId14"/>
+      <w:footerReference w:type="default" r:id="rId15"/>
+      <w:type w:val="nextPage"/>
       <w:pgSz w:w="11906" w:h="16838"/>
-      <w:pgMar w:top="1440" w:right="1286" w:bottom="1440" w:left="1440" w:header="708" w:footer="708" w:gutter="0"/>
-      <w:cols w:space="720"/>
-      <w:formProt w:val="0"/>
-      <w:docGrid w:linePitch="360" w:charSpace="-2049"/>
+      <w:pgMar w:left="1440" w:right="1286" w:header="708" w:top="1440" w:footer="708" w:bottom="1440" w:gutter="0"/>
+      <w:pgNumType w:fmt="decimal"/>
+      <w:formProt w:val="false"/>
+      <w:textDirection w:val="lrTb"/>
+      <w:docGrid w:type="default" w:linePitch="360" w:charSpace="4294965247"/>
     </w:sectPr>
   </w:body>
 </w:document>
 </file>
 
-<file path=word/endnotes.xml><?xml version="1.0" encoding="utf-8"?>
-<w:endnotes xmlns:wpc="http://schemas.microsoft.com/office/word/2010/wordprocessingCanvas" xmlns:cx="http://schemas.microsoft.com/office/drawing/2014/chartex" xmlns:cx1="http://schemas.microsoft.com/office/drawing/2015/9/8/chartex" xmlns:cx2="http://schemas.microsoft.com/office/drawing/2015/10/21/chartex" xmlns:cx3="http://schemas.microsoft.com/office/drawing/2016/5/9/chartex" xmlns:cx4="http://schemas.microsoft.com/office/drawing/2016/5/10/chartex" xmlns:cx5="http://schemas.microsoft.com/office/drawing/2016/5/11/chartex" xmlns:cx6="http://schemas.microsoft.com/office/drawing/2016/5/12/chartex" xmlns:cx7="http://schemas.microsoft.com/office/drawing/2016/5/13/chartex" xmlns:cx8="http://schemas.microsoft.com/office/drawing/2016/5/14/chartex" xmlns:mc="http://schemas.openxmlformats.org/markup-compatibility/2006" xmlns:aink="http://schemas.microsoft.com/office/drawing/2016/ink" xmlns:am3d="http://schemas.microsoft.com/office/drawing/2017/model3d" xmlns:o="urn:schemas-microsoft-com:office:office" xmlns:r="http://schemas.openxmlformats.org/officeDocument/2006/relationships" xmlns:m="http://schemas.openxmlformats.org/officeDocument/2006/math" xmlns:v="urn:schemas-microsoft-com:vml" xmlns:wp14="http://schemas.microsoft.com/office/word/2010/wordprocessingDrawing" xmlns:wp="http://schemas.openxmlformats.org/drawingml/2006/wordprocessingDrawing" xmlns:w10="urn:schemas-microsoft-com:office:word" xmlns:w="http://schemas.openxmlformats.org/wordprocessingml/2006/main" xmlns:w14="http://schemas.microsoft.com/office/word/2010/wordml" xmlns:w15="http://schemas.microsoft.com/office/word/2012/wordml" xmlns:w16cid="http://schemas.microsoft.com/office/word/2016/wordml/cid" xmlns:w16se="http://schemas.microsoft.com/office/word/2015/wordml/symex" xmlns:wpg="http://schemas.microsoft.com/office/word/2010/wordprocessingGroup" xmlns:wpi="http://schemas.microsoft.com/office/word/2010/wordprocessingInk" xmlns:wne="http://schemas.microsoft.com/office/word/2006/wordml" xmlns:wps="http://schemas.microsoft.com/office/word/2010/wordprocessingShape" mc:Ignorable="w14 w15 w16se w16cid wp14">
-  <w:endnote w:type="separator" w:id="-1">
-    <w:p>
-      <w:pPr>
-        <w:spacing w:after="0" w:line="240" w:lineRule="auto"/>
-      </w:pPr>
-      <w:r>
-        <w:separator/>
-      </w:r>
-    </w:p>
-  </w:endnote>
-  <w:endnote w:type="continuationSeparator" w:id="0">
-    <w:p>
-      <w:pPr>
-        <w:spacing w:after="0" w:line="240" w:lineRule="auto"/>
-      </w:pPr>
-      <w:r>
-        <w:continuationSeparator/>
-      </w:r>
-    </w:p>
-  </w:endnote>
-</w:endnotes>
-</file>
-
 <file path=word/footer1.xml><?xml version="1.0" encoding="utf-8"?>
-<w:ftr xmlns:wpc="http://schemas.microsoft.com/office/word/2010/wordprocessingCanvas" xmlns:cx="http://schemas.microsoft.com/office/drawing/2014/chartex" xmlns:cx1="http://schemas.microsoft.com/office/drawing/2015/9/8/chartex" xmlns:cx2="http://schemas.microsoft.com/office/drawing/2015/10/21/chartex" xmlns:cx3="http://schemas.microsoft.com/office/drawing/2016/5/9/chartex" xmlns:cx4="http://schemas.microsoft.com/office/drawing/2016/5/10/chartex" xmlns:cx5="http://schemas.microsoft.com/office/drawing/2016/5/11/chartex" xmlns:cx6="http://schemas.microsoft.com/office/drawing/2016/5/12/chartex" xmlns:cx7="http://schemas.microsoft.com/office/drawing/2016/5/13/chartex" xmlns:cx8="http://schemas.microsoft.com/office/drawing/2016/5/14/chartex" xmlns:mc="http://schemas.openxmlformats.org/markup-compatibility/2006" xmlns:aink="http://schemas.microsoft.com/office/drawing/2016/ink" xmlns:am3d="http://schemas.microsoft.com/office/drawing/2017/model3d" xmlns:o="urn:schemas-microsoft-com:office:office" xmlns:r="http://schemas.openxmlformats.org/officeDocument/2006/relationships" xmlns:m="http://schemas.openxmlformats.org/officeDocument/2006/math" xmlns:v="urn:schemas-microsoft-com:vml" xmlns:wp14="http://schemas.microsoft.com/office/word/2010/wordprocessingDrawing" xmlns:wp="http://schemas.openxmlformats.org/drawingml/2006/wordprocessingDrawing" xmlns:w10="urn:schemas-microsoft-com:office:word" xmlns:w="http://schemas.openxmlformats.org/wordprocessingml/2006/main" xmlns:w14="http://schemas.microsoft.com/office/word/2010/wordml" xmlns:w15="http://schemas.microsoft.com/office/word/2012/wordml" xmlns:w16cid="http://schemas.microsoft.com/office/word/2016/wordml/cid" xmlns:w16se="http://schemas.microsoft.com/office/word/2015/wordml/symex" xmlns:wpg="http://schemas.microsoft.com/office/word/2010/wordprocessingGroup" xmlns:wpi="http://schemas.microsoft.com/office/word/2010/wordprocessingInk" xmlns:wne="http://schemas.microsoft.com/office/word/2006/wordml" xmlns:wps="http://schemas.microsoft.com/office/word/2010/wordprocessingShape" mc:Ignorable="w14 w15 w16se w16cid wp14">
+<w:ftr xmlns:o="urn:schemas-microsoft-com:office:office" xmlns:r="http://schemas.openxmlformats.org/officeDocument/2006/relationships" xmlns:v="urn:schemas-microsoft-com:vml" xmlns:w="http://schemas.openxmlformats.org/wordprocessingml/2006/main" xmlns:w10="urn:schemas-microsoft-com:office:word" xmlns:wp="http://schemas.openxmlformats.org/drawingml/2006/wordprocessingDrawing" xmlns:wps="http://schemas.microsoft.com/office/word/2010/wordprocessingShape" xmlns:wpg="http://schemas.microsoft.com/office/word/2010/wordprocessingGroup" xmlns:mc="http://schemas.openxmlformats.org/markup-compatibility/2006" xmlns:wp14="http://schemas.microsoft.com/office/word/2010/wordprocessingDrawing" xmlns:w14="http://schemas.microsoft.com/office/word/2010/wordml" mc:Ignorable="w14 wp14">
   <w:p>
     <w:pPr>
       <w:pStyle w:val="Footer"/>
+      <w:rPr/>
     </w:pPr>
     <w:r>
+      <w:rPr/>
       <w:t>Jón Róbert Árnason</w:t>
     </w:r>
   </w:p>
   <w:p>
     <w:pPr>
       <w:pStyle w:val="Footer"/>
+      <w:rPr/>
     </w:pPr>
     <w:r>
+      <w:rPr/>
       <w:t>Stefán Freyr Smárason</w:t>
-    </w:r>
-    <w:r>
       <w:tab/>
       <w:t>Upplýsingatækniskólinn</w:t>
-    </w:r>
-    <w:r>
       <w:tab/>
       <w:t>ROB2B3U</w:t>
     </w:r>
@@ -1216,46 +1675,20 @@
 </w:ftr>
 </file>
 
-<file path=word/footnotes.xml><?xml version="1.0" encoding="utf-8"?>
-<w:footnotes xmlns:wpc="http://schemas.microsoft.com/office/word/2010/wordprocessingCanvas" xmlns:cx="http://schemas.microsoft.com/office/drawing/2014/chartex" xmlns:cx1="http://schemas.microsoft.com/office/drawing/2015/9/8/chartex" xmlns:cx2="http://schemas.microsoft.com/office/drawing/2015/10/21/chartex" xmlns:cx3="http://schemas.microsoft.com/office/drawing/2016/5/9/chartex" xmlns:cx4="http://schemas.microsoft.com/office/drawing/2016/5/10/chartex" xmlns:cx5="http://schemas.microsoft.com/office/drawing/2016/5/11/chartex" xmlns:cx6="http://schemas.microsoft.com/office/drawing/2016/5/12/chartex" xmlns:cx7="http://schemas.microsoft.com/office/drawing/2016/5/13/chartex" xmlns:cx8="http://schemas.microsoft.com/office/drawing/2016/5/14/chartex" xmlns:mc="http://schemas.openxmlformats.org/markup-compatibility/2006" xmlns:aink="http://schemas.microsoft.com/office/drawing/2016/ink" xmlns:am3d="http://schemas.microsoft.com/office/drawing/2017/model3d" xmlns:o="urn:schemas-microsoft-com:office:office" xmlns:r="http://schemas.openxmlformats.org/officeDocument/2006/relationships" xmlns:m="http://schemas.openxmlformats.org/officeDocument/2006/math" xmlns:v="urn:schemas-microsoft-com:vml" xmlns:wp14="http://schemas.microsoft.com/office/word/2010/wordprocessingDrawing" xmlns:wp="http://schemas.openxmlformats.org/drawingml/2006/wordprocessingDrawing" xmlns:w10="urn:schemas-microsoft-com:office:word" xmlns:w="http://schemas.openxmlformats.org/wordprocessingml/2006/main" xmlns:w14="http://schemas.microsoft.com/office/word/2010/wordml" xmlns:w15="http://schemas.microsoft.com/office/word/2012/wordml" xmlns:w16cid="http://schemas.microsoft.com/office/word/2016/wordml/cid" xmlns:w16se="http://schemas.microsoft.com/office/word/2015/wordml/symex" xmlns:wpg="http://schemas.microsoft.com/office/word/2010/wordprocessingGroup" xmlns:wpi="http://schemas.microsoft.com/office/word/2010/wordprocessingInk" xmlns:wne="http://schemas.microsoft.com/office/word/2006/wordml" xmlns:wps="http://schemas.microsoft.com/office/word/2010/wordprocessingShape" mc:Ignorable="w14 w15 w16se w16cid wp14">
-  <w:footnote w:type="separator" w:id="-1">
-    <w:p>
-      <w:pPr>
-        <w:spacing w:after="0" w:line="240" w:lineRule="auto"/>
-      </w:pPr>
-      <w:r>
-        <w:separator/>
-      </w:r>
-    </w:p>
-  </w:footnote>
-  <w:footnote w:type="continuationSeparator" w:id="0">
-    <w:p>
-      <w:pPr>
-        <w:spacing w:after="0" w:line="240" w:lineRule="auto"/>
-      </w:pPr>
-      <w:r>
-        <w:continuationSeparator/>
-      </w:r>
-    </w:p>
-  </w:footnote>
-</w:footnotes>
-</file>
-
 <file path=word/header1.xml><?xml version="1.0" encoding="utf-8"?>
-<w:hdr xmlns:wpc="http://schemas.microsoft.com/office/word/2010/wordprocessingCanvas" xmlns:cx="http://schemas.microsoft.com/office/drawing/2014/chartex" xmlns:cx1="http://schemas.microsoft.com/office/drawing/2015/9/8/chartex" xmlns:cx2="http://schemas.microsoft.com/office/drawing/2015/10/21/chartex" xmlns:cx3="http://schemas.microsoft.com/office/drawing/2016/5/9/chartex" xmlns:cx4="http://schemas.microsoft.com/office/drawing/2016/5/10/chartex" xmlns:cx5="http://schemas.microsoft.com/office/drawing/2016/5/11/chartex" xmlns:cx6="http://schemas.microsoft.com/office/drawing/2016/5/12/chartex" xmlns:cx7="http://schemas.microsoft.com/office/drawing/2016/5/13/chartex" xmlns:cx8="http://schemas.microsoft.com/office/drawing/2016/5/14/chartex" xmlns:mc="http://schemas.openxmlformats.org/markup-compatibility/2006" xmlns:aink="http://schemas.microsoft.com/office/drawing/2016/ink" xmlns:am3d="http://schemas.microsoft.com/office/drawing/2017/model3d" xmlns:o="urn:schemas-microsoft-com:office:office" xmlns:r="http://schemas.openxmlformats.org/officeDocument/2006/relationships" xmlns:m="http://schemas.openxmlformats.org/officeDocument/2006/math" xmlns:v="urn:schemas-microsoft-com:vml" xmlns:wp14="http://schemas.microsoft.com/office/word/2010/wordprocessingDrawing" xmlns:wp="http://schemas.openxmlformats.org/drawingml/2006/wordprocessingDrawing" xmlns:w10="urn:schemas-microsoft-com:office:word" xmlns:w="http://schemas.openxmlformats.org/wordprocessingml/2006/main" xmlns:w14="http://schemas.microsoft.com/office/word/2010/wordml" xmlns:w15="http://schemas.microsoft.com/office/word/2012/wordml" xmlns:w16cid="http://schemas.microsoft.com/office/word/2016/wordml/cid" xmlns:w16se="http://schemas.microsoft.com/office/word/2015/wordml/symex" xmlns:wpg="http://schemas.microsoft.com/office/word/2010/wordprocessingGroup" xmlns:wpi="http://schemas.microsoft.com/office/word/2010/wordprocessingInk" xmlns:wne="http://schemas.microsoft.com/office/word/2006/wordml" xmlns:wps="http://schemas.microsoft.com/office/word/2010/wordprocessingShape" mc:Ignorable="w14 w15 w16se w16cid wp14">
+<w:hdr xmlns:o="urn:schemas-microsoft-com:office:office" xmlns:r="http://schemas.openxmlformats.org/officeDocument/2006/relationships" xmlns:v="urn:schemas-microsoft-com:vml" xmlns:w="http://schemas.openxmlformats.org/wordprocessingml/2006/main" xmlns:w10="urn:schemas-microsoft-com:office:word" xmlns:wp="http://schemas.openxmlformats.org/drawingml/2006/wordprocessingDrawing" xmlns:wps="http://schemas.microsoft.com/office/word/2010/wordprocessingShape" xmlns:wpg="http://schemas.microsoft.com/office/word/2010/wordprocessingGroup" xmlns:mc="http://schemas.openxmlformats.org/markup-compatibility/2006" xmlns:wp14="http://schemas.microsoft.com/office/word/2010/wordprocessingDrawing" xmlns:w14="http://schemas.microsoft.com/office/word/2010/wordml" mc:Ignorable="w14 wp14">
   <w:p>
     <w:pPr>
       <w:pStyle w:val="Header"/>
+      <w:rPr/>
     </w:pPr>
     <w:r>
-      <w:rPr>
-        <w:noProof/>
-      </w:rPr>
+      <w:rPr/>
       <w:drawing>
-        <wp:inline distT="0" distB="9525" distL="0" distR="0">
+        <wp:inline distT="0" distB="0" distL="0" distR="0">
           <wp:extent cx="2104390" cy="504825"/>
           <wp:effectExtent l="0" t="0" r="0" b="0"/>
-          <wp:docPr id="1" name="Mynd 1"/>
+          <wp:docPr id="4" name="Mynd 1" descr=""/>
           <wp:cNvGraphicFramePr>
             <a:graphicFrameLocks xmlns:a="http://schemas.openxmlformats.org/drawingml/2006/main" noChangeAspect="1"/>
           </wp:cNvGraphicFramePr>
@@ -1263,7 +1696,7 @@
             <a:graphicData uri="http://schemas.openxmlformats.org/drawingml/2006/picture">
               <pic:pic xmlns:pic="http://schemas.openxmlformats.org/drawingml/2006/picture">
                 <pic:nvPicPr>
-                  <pic:cNvPr id="1" name="Mynd 1"/>
+                  <pic:cNvPr id="4" name="Mynd 1" descr=""/>
                   <pic:cNvPicPr>
                     <a:picLocks noChangeAspect="1" noChangeArrowheads="1"/>
                   </pic:cNvPicPr>
@@ -1290,9 +1723,8 @@
       </w:drawing>
     </w:r>
     <w:r>
+      <w:rPr/>
       <w:tab/>
-    </w:r>
-    <w:r>
       <w:tab/>
     </w:r>
   </w:p>
@@ -1300,11 +1732,8 @@
 </file>
 
 <file path=word/numbering.xml><?xml version="1.0" encoding="utf-8"?>
-<w:numbering xmlns:wpc="http://schemas.microsoft.com/office/word/2010/wordprocessingCanvas" xmlns:cx="http://schemas.microsoft.com/office/drawing/2014/chartex" xmlns:cx1="http://schemas.microsoft.com/office/drawing/2015/9/8/chartex" xmlns:cx2="http://schemas.microsoft.com/office/drawing/2015/10/21/chartex" xmlns:cx3="http://schemas.microsoft.com/office/drawing/2016/5/9/chartex" xmlns:cx4="http://schemas.microsoft.com/office/drawing/2016/5/10/chartex" xmlns:cx5="http://schemas.microsoft.com/office/drawing/2016/5/11/chartex" xmlns:cx6="http://schemas.microsoft.com/office/drawing/2016/5/12/chartex" xmlns:cx7="http://schemas.microsoft.com/office/drawing/2016/5/13/chartex" xmlns:cx8="http://schemas.microsoft.com/office/drawing/2016/5/14/chartex" xmlns:mc="http://schemas.openxmlformats.org/markup-compatibility/2006" xmlns:aink="http://schemas.microsoft.com/office/drawing/2016/ink" xmlns:am3d="http://schemas.microsoft.com/office/drawing/2017/model3d" xmlns:o="urn:schemas-microsoft-com:office:office" xmlns:r="http://schemas.openxmlformats.org/officeDocument/2006/relationships" xmlns:m="http://schemas.openxmlformats.org/officeDocument/2006/math" xmlns:v="urn:schemas-microsoft-com:vml" xmlns:wp14="http://schemas.microsoft.com/office/word/2010/wordprocessingDrawing" xmlns:wp="http://schemas.openxmlformats.org/drawingml/2006/wordprocessingDrawing" xmlns:w10="urn:schemas-microsoft-com:office:word" xmlns:w="http://schemas.openxmlformats.org/wordprocessingml/2006/main" xmlns:w14="http://schemas.microsoft.com/office/word/2010/wordml" xmlns:w15="http://schemas.microsoft.com/office/word/2012/wordml" xmlns:w16cid="http://schemas.microsoft.com/office/word/2016/wordml/cid" xmlns:w16se="http://schemas.microsoft.com/office/word/2015/wordml/symex" xmlns:wpg="http://schemas.microsoft.com/office/word/2010/wordprocessingGroup" xmlns:wpi="http://schemas.microsoft.com/office/word/2010/wordprocessingInk" xmlns:wne="http://schemas.microsoft.com/office/word/2006/wordml" xmlns:wps="http://schemas.microsoft.com/office/word/2010/wordprocessingShape" mc:Ignorable="w14 w15 w16se w16cid wp14">
-  <w:abstractNum w:abstractNumId="0" w15:restartNumberingAfterBreak="0">
-    <w:nsid w:val="251F5DC7"/>
-    <w:multiLevelType w:val="multilevel"/>
-    <w:tmpl w:val="AA5E58B6"/>
+<w:numbering xmlns:w="http://schemas.openxmlformats.org/wordprocessingml/2006/main" xmlns:o="urn:schemas-microsoft-com:office:office" xmlns:r="http://schemas.openxmlformats.org/officeDocument/2006/relationships" xmlns:v="urn:schemas-microsoft-com:vml">
+  <w:abstractNum w:abstractNumId="1">
     <w:lvl w:ilvl="0">
       <w:start w:val="1"/>
       <w:numFmt w:val="decimal"/>
@@ -1387,10 +1816,7 @@
       </w:pPr>
     </w:lvl>
   </w:abstractNum>
-  <w:abstractNum w:abstractNumId="1" w15:restartNumberingAfterBreak="0">
-    <w:nsid w:val="50591A5A"/>
-    <w:multiLevelType w:val="multilevel"/>
-    <w:tmpl w:val="3BA0BDC0"/>
+  <w:abstractNum w:abstractNumId="2">
     <w:lvl w:ilvl="0">
       <w:start w:val="1"/>
       <w:numFmt w:val="none"/>
@@ -1510,38 +1936,40 @@
     </w:lvl>
   </w:abstractNum>
   <w:num w:numId="1">
-    <w:abstractNumId w:val="0"/>
+    <w:abstractNumId w:val="1"/>
   </w:num>
   <w:num w:numId="2">
-    <w:abstractNumId w:val="1"/>
+    <w:abstractNumId w:val="2"/>
   </w:num>
 </w:numbering>
 </file>
 
 <file path=word/styles.xml><?xml version="1.0" encoding="utf-8"?>
-<w:styles xmlns:mc="http://schemas.openxmlformats.org/markup-compatibility/2006" xmlns:r="http://schemas.openxmlformats.org/officeDocument/2006/relationships" xmlns:w="http://schemas.openxmlformats.org/wordprocessingml/2006/main" xmlns:w14="http://schemas.microsoft.com/office/word/2010/wordml" xmlns:w15="http://schemas.microsoft.com/office/word/2012/wordml" xmlns:w16cid="http://schemas.microsoft.com/office/word/2016/wordml/cid" xmlns:w16se="http://schemas.microsoft.com/office/word/2015/wordml/symex" mc:Ignorable="w14 w15 w16se w16cid">
+<w:styles xmlns:w="http://schemas.openxmlformats.org/wordprocessingml/2006/main" xmlns:w14="http://schemas.microsoft.com/office/word/2010/wordml" xmlns:mc="http://schemas.openxmlformats.org/markup-compatibility/2006" mc:Ignorable="w14">
   <w:docDefaults>
     <w:rPrDefault>
       <w:rPr>
-        <w:rFonts w:asciiTheme="minorHAnsi" w:eastAsiaTheme="minorHAnsi" w:hAnsiTheme="minorHAnsi" w:cstheme="minorBidi"/>
+        <w:rFonts w:ascii="Calibri" w:hAnsi="Calibri" w:eastAsia="Calibri" w:cs="" w:asciiTheme="minorHAnsi" w:cstheme="minorBidi" w:eastAsiaTheme="minorHAnsi" w:hAnsiTheme="minorHAnsi"/>
         <w:sz w:val="22"/>
         <w:szCs w:val="22"/>
         <w:lang w:val="is-IS" w:eastAsia="en-US" w:bidi="ar-SA"/>
       </w:rPr>
     </w:rPrDefault>
-    <w:pPrDefault/>
+    <w:pPrDefault>
+      <w:pPr/>
+    </w:pPrDefault>
   </w:docDefaults>
   <w:latentStyles w:defLockedState="0" w:defUIPriority="99" w:defSemiHidden="0" w:defUnhideWhenUsed="0" w:defQFormat="0" w:count="375">
     <w:lsdException w:name="Normal" w:uiPriority="0" w:qFormat="1"/>
     <w:lsdException w:name="heading 1" w:uiPriority="9" w:qFormat="1"/>
-    <w:lsdException w:name="heading 2" w:semiHidden="1" w:uiPriority="9" w:unhideWhenUsed="1" w:qFormat="1"/>
-    <w:lsdException w:name="heading 3" w:semiHidden="1" w:uiPriority="9" w:unhideWhenUsed="1" w:qFormat="1"/>
-    <w:lsdException w:name="heading 4" w:semiHidden="1" w:uiPriority="9" w:unhideWhenUsed="1" w:qFormat="1"/>
-    <w:lsdException w:name="heading 5" w:semiHidden="1" w:uiPriority="9" w:unhideWhenUsed="1" w:qFormat="1"/>
-    <w:lsdException w:name="heading 6" w:semiHidden="1" w:uiPriority="9" w:unhideWhenUsed="1" w:qFormat="1"/>
-    <w:lsdException w:name="heading 7" w:semiHidden="1" w:uiPriority="9" w:unhideWhenUsed="1" w:qFormat="1"/>
-    <w:lsdException w:name="heading 8" w:semiHidden="1" w:uiPriority="9" w:unhideWhenUsed="1" w:qFormat="1"/>
-    <w:lsdException w:name="heading 9" w:semiHidden="1" w:uiPriority="9" w:unhideWhenUsed="1" w:qFormat="1"/>
+    <w:lsdException w:name="heading 2" w:uiPriority="9" w:semiHidden="1" w:unhideWhenUsed="1" w:qFormat="1"/>
+    <w:lsdException w:name="heading 3" w:uiPriority="9" w:semiHidden="1" w:unhideWhenUsed="1" w:qFormat="1"/>
+    <w:lsdException w:name="heading 4" w:uiPriority="9" w:semiHidden="1" w:unhideWhenUsed="1" w:qFormat="1"/>
+    <w:lsdException w:name="heading 5" w:uiPriority="9" w:semiHidden="1" w:unhideWhenUsed="1" w:qFormat="1"/>
+    <w:lsdException w:name="heading 6" w:uiPriority="9" w:semiHidden="1" w:unhideWhenUsed="1" w:qFormat="1"/>
+    <w:lsdException w:name="heading 7" w:uiPriority="9" w:semiHidden="1" w:unhideWhenUsed="1" w:qFormat="1"/>
+    <w:lsdException w:name="heading 8" w:uiPriority="9" w:semiHidden="1" w:unhideWhenUsed="1" w:qFormat="1"/>
+    <w:lsdException w:name="heading 9" w:uiPriority="9" w:semiHidden="1" w:unhideWhenUsed="1" w:qFormat="1"/>
     <w:lsdException w:name="index 1" w:semiHidden="1" w:unhideWhenUsed="1"/>
     <w:lsdException w:name="index 2" w:semiHidden="1" w:unhideWhenUsed="1"/>
     <w:lsdException w:name="index 3" w:semiHidden="1" w:unhideWhenUsed="1"/>
@@ -1551,22 +1979,22 @@
     <w:lsdException w:name="index 7" w:semiHidden="1" w:unhideWhenUsed="1"/>
     <w:lsdException w:name="index 8" w:semiHidden="1" w:unhideWhenUsed="1"/>
     <w:lsdException w:name="index 9" w:semiHidden="1" w:unhideWhenUsed="1"/>
-    <w:lsdException w:name="toc 1" w:semiHidden="1" w:uiPriority="39" w:unhideWhenUsed="1"/>
-    <w:lsdException w:name="toc 2" w:semiHidden="1" w:uiPriority="39" w:unhideWhenUsed="1"/>
-    <w:lsdException w:name="toc 3" w:semiHidden="1" w:uiPriority="39" w:unhideWhenUsed="1"/>
-    <w:lsdException w:name="toc 4" w:semiHidden="1" w:uiPriority="39" w:unhideWhenUsed="1"/>
-    <w:lsdException w:name="toc 5" w:semiHidden="1" w:uiPriority="39" w:unhideWhenUsed="1"/>
-    <w:lsdException w:name="toc 6" w:semiHidden="1" w:uiPriority="39" w:unhideWhenUsed="1"/>
-    <w:lsdException w:name="toc 7" w:semiHidden="1" w:uiPriority="39" w:unhideWhenUsed="1"/>
-    <w:lsdException w:name="toc 8" w:semiHidden="1" w:uiPriority="39" w:unhideWhenUsed="1"/>
-    <w:lsdException w:name="toc 9" w:semiHidden="1" w:uiPriority="39" w:unhideWhenUsed="1"/>
+    <w:lsdException w:name="toc 1" w:uiPriority="39" w:semiHidden="1" w:unhideWhenUsed="1"/>
+    <w:lsdException w:name="toc 2" w:uiPriority="39" w:semiHidden="1" w:unhideWhenUsed="1"/>
+    <w:lsdException w:name="toc 3" w:uiPriority="39" w:semiHidden="1" w:unhideWhenUsed="1"/>
+    <w:lsdException w:name="toc 4" w:uiPriority="39" w:semiHidden="1" w:unhideWhenUsed="1"/>
+    <w:lsdException w:name="toc 5" w:uiPriority="39" w:semiHidden="1" w:unhideWhenUsed="1"/>
+    <w:lsdException w:name="toc 6" w:uiPriority="39" w:semiHidden="1" w:unhideWhenUsed="1"/>
+    <w:lsdException w:name="toc 7" w:uiPriority="39" w:semiHidden="1" w:unhideWhenUsed="1"/>
+    <w:lsdException w:name="toc 8" w:uiPriority="39" w:semiHidden="1" w:unhideWhenUsed="1"/>
+    <w:lsdException w:name="toc 9" w:uiPriority="39" w:semiHidden="1" w:unhideWhenUsed="1"/>
     <w:lsdException w:name="Normal Indent" w:semiHidden="1" w:unhideWhenUsed="1"/>
     <w:lsdException w:name="footnote text" w:semiHidden="1" w:unhideWhenUsed="1"/>
     <w:lsdException w:name="annotation text" w:semiHidden="1" w:unhideWhenUsed="1"/>
     <w:lsdException w:name="header" w:semiHidden="1" w:unhideWhenUsed="1"/>
     <w:lsdException w:name="footer" w:semiHidden="1" w:unhideWhenUsed="1"/>
     <w:lsdException w:name="index heading" w:semiHidden="1" w:unhideWhenUsed="1"/>
-    <w:lsdException w:name="caption" w:semiHidden="1" w:uiPriority="35" w:unhideWhenUsed="1" w:qFormat="1"/>
+    <w:lsdException w:name="caption" w:uiPriority="35" w:semiHidden="1" w:unhideWhenUsed="1" w:qFormat="1"/>
     <w:lsdException w:name="table of figures" w:semiHidden="1" w:unhideWhenUsed="1"/>
     <w:lsdException w:name="envelope address" w:semiHidden="1" w:unhideWhenUsed="1"/>
     <w:lsdException w:name="envelope return" w:semiHidden="1" w:unhideWhenUsed="1"/>
@@ -1597,7 +2025,7 @@
     <w:lsdException w:name="Title" w:uiPriority="10" w:qFormat="1"/>
     <w:lsdException w:name="Closing" w:semiHidden="1" w:unhideWhenUsed="1"/>
     <w:lsdException w:name="Signature" w:semiHidden="1" w:unhideWhenUsed="1"/>
-    <w:lsdException w:name="Default Paragraph Font" w:semiHidden="1" w:uiPriority="1" w:unhideWhenUsed="1"/>
+    <w:lsdException w:name="Default Paragraph Font" w:uiPriority="1" w:semiHidden="1" w:unhideWhenUsed="1"/>
     <w:lsdException w:name="Body Text" w:semiHidden="1" w:unhideWhenUsed="1"/>
     <w:lsdException w:name="Body Text Indent" w:semiHidden="1" w:unhideWhenUsed="1"/>
     <w:lsdException w:name="List Continue" w:semiHidden="1" w:unhideWhenUsed="1"/>
@@ -1797,8 +2225,8 @@
     <w:lsdException w:name="Subtle Reference" w:uiPriority="31" w:qFormat="1"/>
     <w:lsdException w:name="Intense Reference" w:uiPriority="32" w:qFormat="1"/>
     <w:lsdException w:name="Book Title" w:uiPriority="33" w:qFormat="1"/>
-    <w:lsdException w:name="Bibliography" w:semiHidden="1" w:uiPriority="37" w:unhideWhenUsed="1"/>
-    <w:lsdException w:name="TOC Heading" w:semiHidden="1" w:uiPriority="39" w:unhideWhenUsed="1" w:qFormat="1"/>
+    <w:lsdException w:name="Bibliography" w:uiPriority="37" w:semiHidden="1" w:unhideWhenUsed="1"/>
+    <w:lsdException w:name="TOC Heading" w:uiPriority="39" w:semiHidden="1" w:unhideWhenUsed="1" w:qFormat="1"/>
     <w:lsdException w:name="Plain Table 1" w:uiPriority="41"/>
     <w:lsdException w:name="Plain Table 2" w:uiPriority="42"/>
     <w:lsdException w:name="Plain Table 3" w:uiPriority="43"/>
@@ -1908,15 +2336,25 @@
     <w:lsdException w:name="Hashtag" w:semiHidden="1" w:unhideWhenUsed="1"/>
     <w:lsdException w:name="Unresolved Mention" w:semiHidden="1" w:unhideWhenUsed="1"/>
   </w:latentStyles>
-  <w:style w:type="paragraph" w:default="1" w:styleId="Normal">
+  <w:style w:type="paragraph" w:styleId="Normal" w:default="1">
     <w:name w:val="Normal"/>
     <w:qFormat/>
     <w:pPr>
-      <w:spacing w:after="160" w:line="259" w:lineRule="auto"/>
+      <w:widowControl/>
+      <w:bidi w:val="0"/>
+      <w:spacing w:lineRule="auto" w:line="259" w:before="0" w:after="160"/>
+      <w:jc w:val="left"/>
     </w:pPr>
+    <w:rPr>
+      <w:rFonts w:ascii="Calibri" w:hAnsi="Calibri" w:eastAsia="Calibri" w:cs="" w:asciiTheme="minorHAnsi" w:cstheme="minorBidi" w:eastAsiaTheme="minorHAnsi" w:hAnsiTheme="minorHAnsi"/>
+      <w:color w:val="auto"/>
+      <w:sz w:val="22"/>
+      <w:szCs w:val="22"/>
+      <w:lang w:val="is-IS" w:eastAsia="en-US" w:bidi="ar-SA"/>
+    </w:rPr>
   </w:style>
   <w:style w:type="paragraph" w:styleId="Heading1">
-    <w:name w:val="heading 1"/>
+    <w:name w:val="Heading 1"/>
     <w:basedOn w:val="Normal"/>
     <w:next w:val="Normal"/>
     <w:link w:val="Heading1Char"/>
@@ -1930,17 +2368,297 @@
       <w:outlineLvl w:val="0"/>
     </w:pPr>
     <w:rPr>
-      <w:rFonts w:asciiTheme="majorHAnsi" w:eastAsiaTheme="majorEastAsia" w:hAnsiTheme="majorHAnsi" w:cstheme="majorBidi"/>
-      <w:color w:val="2E74B5" w:themeColor="accent1" w:themeShade="BF"/>
+      <w:rFonts w:ascii="Calibri Light" w:hAnsi="Calibri Light" w:eastAsia="" w:cs="" w:asciiTheme="majorHAnsi" w:cstheme="majorBidi" w:eastAsiaTheme="majorEastAsia" w:hAnsiTheme="majorHAnsi"/>
+      <w:color w:val="2E74B5" w:themeColor="accent1" w:themeShade="bf"/>
       <w:sz w:val="32"/>
       <w:szCs w:val="32"/>
     </w:rPr>
   </w:style>
-  <w:style w:type="character" w:default="1" w:styleId="DefaultParagraphFont">
+  <w:style w:type="character" w:styleId="DefaultParagraphFont" w:default="1">
     <w:name w:val="Default Paragraph Font"/>
     <w:uiPriority w:val="1"/>
     <w:semiHidden/>
     <w:unhideWhenUsed/>
+    <w:qFormat/>
+    <w:rPr/>
+  </w:style>
+  <w:style w:type="character" w:styleId="Heading1Char" w:customStyle="1">
+    <w:name w:val="Heading 1 Char"/>
+    <w:basedOn w:val="DefaultParagraphFont"/>
+    <w:link w:val="Heading1"/>
+    <w:uiPriority w:val="9"/>
+    <w:qFormat/>
+    <w:rsid w:val="00916273"/>
+    <w:rPr>
+      <w:rFonts w:ascii="Calibri Light" w:hAnsi="Calibri Light" w:eastAsia="" w:cs="" w:asciiTheme="majorHAnsi" w:cstheme="majorBidi" w:eastAsiaTheme="majorEastAsia" w:hAnsiTheme="majorHAnsi"/>
+      <w:color w:val="2E74B5" w:themeColor="accent1" w:themeShade="bf"/>
+      <w:sz w:val="32"/>
+      <w:szCs w:val="32"/>
+    </w:rPr>
+  </w:style>
+  <w:style w:type="character" w:styleId="TitleChar" w:customStyle="1">
+    <w:name w:val="Title Char"/>
+    <w:basedOn w:val="DefaultParagraphFont"/>
+    <w:link w:val="Title"/>
+    <w:uiPriority w:val="10"/>
+    <w:qFormat/>
+    <w:rsid w:val="00916273"/>
+    <w:rPr>
+      <w:rFonts w:ascii="Calibri Light" w:hAnsi="Calibri Light" w:eastAsia="" w:cs="" w:asciiTheme="majorHAnsi" w:cstheme="majorBidi" w:eastAsiaTheme="majorEastAsia" w:hAnsiTheme="majorHAnsi"/>
+      <w:spacing w:val="-10"/>
+      <w:sz w:val="56"/>
+      <w:szCs w:val="56"/>
+    </w:rPr>
+  </w:style>
+  <w:style w:type="character" w:styleId="HeaderChar" w:customStyle="1">
+    <w:name w:val="Header Char"/>
+    <w:basedOn w:val="DefaultParagraphFont"/>
+    <w:link w:val="Header"/>
+    <w:uiPriority w:val="99"/>
+    <w:qFormat/>
+    <w:rsid w:val="00916273"/>
+    <w:rPr/>
+  </w:style>
+  <w:style w:type="character" w:styleId="FooterChar" w:customStyle="1">
+    <w:name w:val="Footer Char"/>
+    <w:basedOn w:val="DefaultParagraphFont"/>
+    <w:link w:val="Footer"/>
+    <w:uiPriority w:val="99"/>
+    <w:qFormat/>
+    <w:rsid w:val="00916273"/>
+    <w:rPr/>
+  </w:style>
+  <w:style w:type="character" w:styleId="InternetLink">
+    <w:name w:val="Internet Link"/>
+    <w:basedOn w:val="DefaultParagraphFont"/>
+    <w:uiPriority w:val="99"/>
+    <w:unhideWhenUsed/>
+    <w:rsid w:val="00cc2b66"/>
+    <w:rPr>
+      <w:color w:val="0563C1" w:themeColor="hyperlink"/>
+      <w:u w:val="single"/>
+    </w:rPr>
+  </w:style>
+  <w:style w:type="character" w:styleId="BalloonTextChar" w:customStyle="1">
+    <w:name w:val="Balloon Text Char"/>
+    <w:basedOn w:val="DefaultParagraphFont"/>
+    <w:link w:val="BalloonText"/>
+    <w:uiPriority w:val="99"/>
+    <w:semiHidden/>
+    <w:qFormat/>
+    <w:rsid w:val="00e2687e"/>
+    <w:rPr>
+      <w:rFonts w:ascii="Segoe UI" w:hAnsi="Segoe UI" w:cs="Segoe UI"/>
+      <w:sz w:val="18"/>
+      <w:szCs w:val="18"/>
+    </w:rPr>
+  </w:style>
+  <w:style w:type="character" w:styleId="IndexLink" w:customStyle="1">
+    <w:name w:val="Index Link"/>
+    <w:qFormat/>
+    <w:rPr/>
+  </w:style>
+  <w:style w:type="character" w:styleId="UnresolvedMention">
+    <w:name w:val="Unresolved Mention"/>
+    <w:basedOn w:val="DefaultParagraphFont"/>
+    <w:uiPriority w:val="99"/>
+    <w:semiHidden/>
+    <w:unhideWhenUsed/>
+    <w:qFormat/>
+    <w:rsid w:val="00cc2b66"/>
+    <w:rPr>
+      <w:color w:val="808080"/>
+      <w:shd w:fill="E6E6E6" w:val="clear"/>
+    </w:rPr>
+  </w:style>
+  <w:style w:type="paragraph" w:styleId="Heading" w:customStyle="1">
+    <w:name w:val="Heading"/>
+    <w:basedOn w:val="Normal"/>
+    <w:next w:val="TextBody"/>
+    <w:qFormat/>
+    <w:pPr>
+      <w:keepNext/>
+      <w:spacing w:before="240" w:after="120"/>
+    </w:pPr>
+    <w:rPr>
+      <w:rFonts w:ascii="Liberation Sans" w:hAnsi="Liberation Sans" w:eastAsia="WenQuanYi Micro Hei" w:cs="Lohit Devanagari"/>
+      <w:sz w:val="28"/>
+      <w:szCs w:val="28"/>
+    </w:rPr>
+  </w:style>
+  <w:style w:type="paragraph" w:styleId="TextBody">
+    <w:name w:val="Body Text"/>
+    <w:basedOn w:val="Normal"/>
+    <w:pPr>
+      <w:spacing w:lineRule="auto" w:line="288" w:before="0" w:after="140"/>
+    </w:pPr>
+    <w:rPr/>
+  </w:style>
+  <w:style w:type="paragraph" w:styleId="List">
+    <w:name w:val="List"/>
+    <w:basedOn w:val="TextBody"/>
+    <w:pPr/>
+    <w:rPr>
+      <w:rFonts w:cs="Lohit Devanagari"/>
+    </w:rPr>
+  </w:style>
+  <w:style w:type="paragraph" w:styleId="Caption">
+    <w:name w:val="Caption"/>
+    <w:basedOn w:val="Normal"/>
+    <w:qFormat/>
+    <w:pPr>
+      <w:suppressLineNumbers/>
+      <w:spacing w:before="120" w:after="120"/>
+    </w:pPr>
+    <w:rPr>
+      <w:rFonts w:cs="Lohit Devanagari"/>
+      <w:i/>
+      <w:iCs/>
+      <w:sz w:val="24"/>
+      <w:szCs w:val="24"/>
+    </w:rPr>
+  </w:style>
+  <w:style w:type="paragraph" w:styleId="Index" w:customStyle="1">
+    <w:name w:val="Index"/>
+    <w:basedOn w:val="Normal"/>
+    <w:qFormat/>
+    <w:pPr>
+      <w:suppressLineNumbers/>
+    </w:pPr>
+    <w:rPr>
+      <w:rFonts w:cs="Lohit Devanagari"/>
+    </w:rPr>
+  </w:style>
+  <w:style w:type="paragraph" w:styleId="Caption1">
+    <w:name w:val="caption"/>
+    <w:basedOn w:val="Normal"/>
+    <w:qFormat/>
+    <w:pPr>
+      <w:suppressLineNumbers/>
+      <w:spacing w:before="120" w:after="120"/>
+    </w:pPr>
+    <w:rPr>
+      <w:rFonts w:cs="Lohit Devanagari"/>
+      <w:i/>
+      <w:iCs/>
+      <w:sz w:val="24"/>
+      <w:szCs w:val="24"/>
+    </w:rPr>
+  </w:style>
+  <w:style w:type="paragraph" w:styleId="Title">
+    <w:name w:val="Title"/>
+    <w:basedOn w:val="Normal"/>
+    <w:next w:val="Normal"/>
+    <w:link w:val="TitleChar"/>
+    <w:uiPriority w:val="10"/>
+    <w:qFormat/>
+    <w:rsid w:val="00916273"/>
+    <w:pPr>
+      <w:spacing w:lineRule="auto" w:line="240" w:before="0" w:after="0"/>
+      <w:contextualSpacing/>
+    </w:pPr>
+    <w:rPr>
+      <w:rFonts w:ascii="Calibri Light" w:hAnsi="Calibri Light" w:eastAsia="" w:cs="" w:asciiTheme="majorHAnsi" w:cstheme="majorBidi" w:eastAsiaTheme="majorEastAsia" w:hAnsiTheme="majorHAnsi"/>
+      <w:spacing w:val="-10"/>
+      <w:sz w:val="56"/>
+      <w:szCs w:val="56"/>
+    </w:rPr>
+  </w:style>
+  <w:style w:type="paragraph" w:styleId="Header">
+    <w:name w:val="Header"/>
+    <w:basedOn w:val="Normal"/>
+    <w:link w:val="HeaderChar"/>
+    <w:uiPriority w:val="99"/>
+    <w:unhideWhenUsed/>
+    <w:rsid w:val="00916273"/>
+    <w:pPr>
+      <w:tabs>
+        <w:tab w:val="center" w:pos="4513" w:leader="none"/>
+        <w:tab w:val="right" w:pos="9026" w:leader="none"/>
+      </w:tabs>
+      <w:spacing w:lineRule="auto" w:line="240" w:before="0" w:after="0"/>
+    </w:pPr>
+    <w:rPr/>
+  </w:style>
+  <w:style w:type="paragraph" w:styleId="Footer">
+    <w:name w:val="Footer"/>
+    <w:basedOn w:val="Normal"/>
+    <w:link w:val="FooterChar"/>
+    <w:uiPriority w:val="99"/>
+    <w:unhideWhenUsed/>
+    <w:rsid w:val="00916273"/>
+    <w:pPr>
+      <w:tabs>
+        <w:tab w:val="center" w:pos="4513" w:leader="none"/>
+        <w:tab w:val="right" w:pos="9026" w:leader="none"/>
+      </w:tabs>
+      <w:spacing w:lineRule="auto" w:line="240" w:before="0" w:after="0"/>
+    </w:pPr>
+    <w:rPr/>
+  </w:style>
+  <w:style w:type="paragraph" w:styleId="ListParagraph">
+    <w:name w:val="List Paragraph"/>
+    <w:basedOn w:val="Normal"/>
+    <w:uiPriority w:val="34"/>
+    <w:qFormat/>
+    <w:rsid w:val="00916273"/>
+    <w:pPr>
+      <w:spacing w:before="0" w:after="160"/>
+      <w:ind w:left="720" w:hanging="0"/>
+      <w:contextualSpacing/>
+    </w:pPr>
+    <w:rPr/>
+  </w:style>
+  <w:style w:type="paragraph" w:styleId="TOCHeading">
+    <w:name w:val="TOC Heading"/>
+    <w:basedOn w:val="Heading1"/>
+    <w:next w:val="Normal"/>
+    <w:uiPriority w:val="39"/>
+    <w:unhideWhenUsed/>
+    <w:qFormat/>
+    <w:rsid w:val="008e4e12"/>
+    <w:pPr/>
+    <w:rPr>
+      <w:lang w:val="en-US"/>
+    </w:rPr>
+  </w:style>
+  <w:style w:type="paragraph" w:styleId="Contents1">
+    <w:name w:val="TOC 1"/>
+    <w:basedOn w:val="Normal"/>
+    <w:next w:val="Normal"/>
+    <w:autoRedefine/>
+    <w:uiPriority w:val="39"/>
+    <w:unhideWhenUsed/>
+    <w:rsid w:val="008e4e12"/>
+    <w:pPr>
+      <w:spacing w:before="0" w:after="100"/>
+    </w:pPr>
+    <w:rPr/>
+  </w:style>
+  <w:style w:type="paragraph" w:styleId="BalloonText">
+    <w:name w:val="Balloon Text"/>
+    <w:basedOn w:val="Normal"/>
+    <w:link w:val="BalloonTextChar"/>
+    <w:uiPriority w:val="99"/>
+    <w:semiHidden/>
+    <w:unhideWhenUsed/>
+    <w:qFormat/>
+    <w:rsid w:val="00e2687e"/>
+    <w:pPr>
+      <w:spacing w:lineRule="auto" w:line="240" w:before="0" w:after="0"/>
+    </w:pPr>
+    <w:rPr>
+      <w:rFonts w:ascii="Segoe UI" w:hAnsi="Segoe UI" w:cs="Segoe UI"/>
+      <w:sz w:val="18"/>
+      <w:szCs w:val="18"/>
+    </w:rPr>
+  </w:style>
+  <w:style w:type="numbering" w:styleId="NoList" w:default="1">
+    <w:name w:val="No List"/>
+    <w:uiPriority w:val="99"/>
+    <w:semiHidden/>
+    <w:unhideWhenUsed/>
+    <w:qFormat/>
   </w:style>
   <w:style w:type="table" w:default="1" w:styleId="TableNormal">
     <w:name w:val="Normal Table"/>
@@ -1956,266 +2674,6 @@
         <w:right w:w="108" w:type="dxa"/>
       </w:tblCellMar>
     </w:tblPr>
-  </w:style>
-  <w:style w:type="numbering" w:default="1" w:styleId="NoList">
-    <w:name w:val="No List"/>
-    <w:uiPriority w:val="99"/>
-    <w:semiHidden/>
-    <w:unhideWhenUsed/>
-  </w:style>
-  <w:style w:type="character" w:customStyle="1" w:styleId="Heading1Char">
-    <w:name w:val="Heading 1 Char"/>
-    <w:basedOn w:val="DefaultParagraphFont"/>
-    <w:link w:val="Heading1"/>
-    <w:uiPriority w:val="9"/>
-    <w:qFormat/>
-    <w:rsid w:val="00916273"/>
-    <w:rPr>
-      <w:rFonts w:asciiTheme="majorHAnsi" w:eastAsiaTheme="majorEastAsia" w:hAnsiTheme="majorHAnsi" w:cstheme="majorBidi"/>
-      <w:color w:val="2E74B5" w:themeColor="accent1" w:themeShade="BF"/>
-      <w:sz w:val="32"/>
-      <w:szCs w:val="32"/>
-    </w:rPr>
-  </w:style>
-  <w:style w:type="character" w:customStyle="1" w:styleId="TitleChar">
-    <w:name w:val="Title Char"/>
-    <w:basedOn w:val="DefaultParagraphFont"/>
-    <w:link w:val="Title"/>
-    <w:uiPriority w:val="10"/>
-    <w:qFormat/>
-    <w:rsid w:val="00916273"/>
-    <w:rPr>
-      <w:rFonts w:asciiTheme="majorHAnsi" w:eastAsiaTheme="majorEastAsia" w:hAnsiTheme="majorHAnsi" w:cstheme="majorBidi"/>
-      <w:spacing w:val="-10"/>
-      <w:sz w:val="56"/>
-      <w:szCs w:val="56"/>
-    </w:rPr>
-  </w:style>
-  <w:style w:type="character" w:customStyle="1" w:styleId="HeaderChar">
-    <w:name w:val="Header Char"/>
-    <w:basedOn w:val="DefaultParagraphFont"/>
-    <w:link w:val="Header"/>
-    <w:uiPriority w:val="99"/>
-    <w:qFormat/>
-    <w:rsid w:val="00916273"/>
-  </w:style>
-  <w:style w:type="character" w:customStyle="1" w:styleId="FooterChar">
-    <w:name w:val="Footer Char"/>
-    <w:basedOn w:val="DefaultParagraphFont"/>
-    <w:link w:val="Footer"/>
-    <w:uiPriority w:val="99"/>
-    <w:qFormat/>
-    <w:rsid w:val="00916273"/>
-  </w:style>
-  <w:style w:type="character" w:customStyle="1" w:styleId="InternetLink">
-    <w:name w:val="Internet Link"/>
-    <w:basedOn w:val="DefaultParagraphFont"/>
-    <w:uiPriority w:val="99"/>
-    <w:unhideWhenUsed/>
-    <w:rsid w:val="008E4E12"/>
-    <w:rPr>
-      <w:color w:val="0563C1" w:themeColor="hyperlink"/>
-      <w:u w:val="single"/>
-    </w:rPr>
-  </w:style>
-  <w:style w:type="character" w:customStyle="1" w:styleId="BalloonTextChar">
-    <w:name w:val="Balloon Text Char"/>
-    <w:basedOn w:val="DefaultParagraphFont"/>
-    <w:link w:val="BalloonText"/>
-    <w:uiPriority w:val="99"/>
-    <w:semiHidden/>
-    <w:qFormat/>
-    <w:rsid w:val="00E2687E"/>
-    <w:rPr>
-      <w:rFonts w:ascii="Segoe UI" w:hAnsi="Segoe UI" w:cs="Segoe UI"/>
-      <w:sz w:val="18"/>
-      <w:szCs w:val="18"/>
-    </w:rPr>
-  </w:style>
-  <w:style w:type="character" w:customStyle="1" w:styleId="IndexLink">
-    <w:name w:val="Index Link"/>
-    <w:qFormat/>
-  </w:style>
-  <w:style w:type="paragraph" w:customStyle="1" w:styleId="Heading">
-    <w:name w:val="Heading"/>
-    <w:basedOn w:val="Normal"/>
-    <w:next w:val="BodyText"/>
-    <w:qFormat/>
-    <w:pPr>
-      <w:keepNext/>
-      <w:spacing w:before="240" w:after="120"/>
-    </w:pPr>
-    <w:rPr>
-      <w:rFonts w:ascii="Liberation Sans" w:eastAsia="WenQuanYi Micro Hei" w:hAnsi="Liberation Sans" w:cs="Lohit Devanagari"/>
-      <w:sz w:val="28"/>
-      <w:szCs w:val="28"/>
-    </w:rPr>
-  </w:style>
-  <w:style w:type="paragraph" w:styleId="BodyText">
-    <w:name w:val="Body Text"/>
-    <w:basedOn w:val="Normal"/>
-    <w:pPr>
-      <w:spacing w:after="140" w:line="288" w:lineRule="auto"/>
-    </w:pPr>
-  </w:style>
-  <w:style w:type="paragraph" w:styleId="List">
-    <w:name w:val="List"/>
-    <w:basedOn w:val="BodyText"/>
-    <w:rPr>
-      <w:rFonts w:cs="Lohit Devanagari"/>
-    </w:rPr>
-  </w:style>
-  <w:style w:type="paragraph" w:styleId="Caption">
-    <w:name w:val="caption"/>
-    <w:basedOn w:val="Normal"/>
-    <w:qFormat/>
-    <w:pPr>
-      <w:suppressLineNumbers/>
-      <w:spacing w:before="120" w:after="120"/>
-    </w:pPr>
-    <w:rPr>
-      <w:rFonts w:cs="Lohit Devanagari"/>
-      <w:i/>
-      <w:iCs/>
-      <w:sz w:val="24"/>
-      <w:szCs w:val="24"/>
-    </w:rPr>
-  </w:style>
-  <w:style w:type="paragraph" w:customStyle="1" w:styleId="Index">
-    <w:name w:val="Index"/>
-    <w:basedOn w:val="Normal"/>
-    <w:qFormat/>
-    <w:pPr>
-      <w:suppressLineNumbers/>
-    </w:pPr>
-    <w:rPr>
-      <w:rFonts w:cs="Lohit Devanagari"/>
-    </w:rPr>
-  </w:style>
-  <w:style w:type="paragraph" w:styleId="Title">
-    <w:name w:val="Title"/>
-    <w:basedOn w:val="Normal"/>
-    <w:next w:val="Normal"/>
-    <w:link w:val="TitleChar"/>
-    <w:uiPriority w:val="10"/>
-    <w:qFormat/>
-    <w:rsid w:val="00916273"/>
-    <w:pPr>
-      <w:spacing w:after="0" w:line="240" w:lineRule="auto"/>
-      <w:contextualSpacing/>
-    </w:pPr>
-    <w:rPr>
-      <w:rFonts w:asciiTheme="majorHAnsi" w:eastAsiaTheme="majorEastAsia" w:hAnsiTheme="majorHAnsi" w:cstheme="majorBidi"/>
-      <w:spacing w:val="-10"/>
-      <w:sz w:val="56"/>
-      <w:szCs w:val="56"/>
-    </w:rPr>
-  </w:style>
-  <w:style w:type="paragraph" w:styleId="Header">
-    <w:name w:val="header"/>
-    <w:basedOn w:val="Normal"/>
-    <w:link w:val="HeaderChar"/>
-    <w:uiPriority w:val="99"/>
-    <w:unhideWhenUsed/>
-    <w:rsid w:val="00916273"/>
-    <w:pPr>
-      <w:tabs>
-        <w:tab w:val="center" w:pos="4513"/>
-        <w:tab w:val="right" w:pos="9026"/>
-      </w:tabs>
-      <w:spacing w:after="0" w:line="240" w:lineRule="auto"/>
-    </w:pPr>
-  </w:style>
-  <w:style w:type="paragraph" w:styleId="Footer">
-    <w:name w:val="footer"/>
-    <w:basedOn w:val="Normal"/>
-    <w:link w:val="FooterChar"/>
-    <w:uiPriority w:val="99"/>
-    <w:unhideWhenUsed/>
-    <w:rsid w:val="00916273"/>
-    <w:pPr>
-      <w:tabs>
-        <w:tab w:val="center" w:pos="4513"/>
-        <w:tab w:val="right" w:pos="9026"/>
-      </w:tabs>
-      <w:spacing w:after="0" w:line="240" w:lineRule="auto"/>
-    </w:pPr>
-  </w:style>
-  <w:style w:type="paragraph" w:styleId="ListParagraph">
-    <w:name w:val="List Paragraph"/>
-    <w:basedOn w:val="Normal"/>
-    <w:uiPriority w:val="34"/>
-    <w:qFormat/>
-    <w:rsid w:val="00916273"/>
-    <w:pPr>
-      <w:ind w:left="720"/>
-      <w:contextualSpacing/>
-    </w:pPr>
-  </w:style>
-  <w:style w:type="paragraph" w:styleId="TOCHeading">
-    <w:name w:val="TOC Heading"/>
-    <w:basedOn w:val="Heading1"/>
-    <w:next w:val="Normal"/>
-    <w:uiPriority w:val="39"/>
-    <w:unhideWhenUsed/>
-    <w:qFormat/>
-    <w:rsid w:val="008E4E12"/>
-    <w:rPr>
-      <w:lang w:val="en-US"/>
-    </w:rPr>
-  </w:style>
-  <w:style w:type="paragraph" w:styleId="TOC1">
-    <w:name w:val="toc 1"/>
-    <w:basedOn w:val="Normal"/>
-    <w:next w:val="Normal"/>
-    <w:autoRedefine/>
-    <w:uiPriority w:val="39"/>
-    <w:unhideWhenUsed/>
-    <w:rsid w:val="008E4E12"/>
-    <w:pPr>
-      <w:spacing w:after="100"/>
-    </w:pPr>
-  </w:style>
-  <w:style w:type="paragraph" w:styleId="BalloonText">
-    <w:name w:val="Balloon Text"/>
-    <w:basedOn w:val="Normal"/>
-    <w:link w:val="BalloonTextChar"/>
-    <w:uiPriority w:val="99"/>
-    <w:semiHidden/>
-    <w:unhideWhenUsed/>
-    <w:qFormat/>
-    <w:rsid w:val="00E2687E"/>
-    <w:pPr>
-      <w:spacing w:after="0" w:line="240" w:lineRule="auto"/>
-    </w:pPr>
-    <w:rPr>
-      <w:rFonts w:ascii="Segoe UI" w:hAnsi="Segoe UI" w:cs="Segoe UI"/>
-      <w:sz w:val="18"/>
-      <w:szCs w:val="18"/>
-    </w:rPr>
-  </w:style>
-  <w:style w:type="character" w:styleId="Hyperlink">
-    <w:name w:val="Hyperlink"/>
-    <w:basedOn w:val="DefaultParagraphFont"/>
-    <w:uiPriority w:val="99"/>
-    <w:unhideWhenUsed/>
-    <w:rsid w:val="00CC2B66"/>
-    <w:rPr>
-      <w:color w:val="0563C1" w:themeColor="hyperlink"/>
-      <w:u w:val="single"/>
-    </w:rPr>
-  </w:style>
-  <w:style w:type="character" w:styleId="UnresolvedMention">
-    <w:name w:val="Unresolved Mention"/>
-    <w:basedOn w:val="DefaultParagraphFont"/>
-    <w:uiPriority w:val="99"/>
-    <w:semiHidden/>
-    <w:unhideWhenUsed/>
-    <w:rsid w:val="00CC2B66"/>
-    <w:rPr>
-      <w:color w:val="808080"/>
-      <w:shd w:val="clear" w:color="auto" w:fill="E6E6E6"/>
-    </w:rPr>
   </w:style>
 </w:styles>
 </file>

</xml_diff>